<commit_message>
Consulta productos por categoria
</commit_message>
<xml_diff>
--- a/Documentacion/Distribuidora ESB 2 - Segunda  Entrega.docx
+++ b/Documentacion/Distribuidora ESB 2 - Segunda  Entrega.docx
@@ -470,7 +470,7 @@
         </w:rPr>
         <w:fldChar w:fldCharType="separate"/>
       </w:r>
-      <w:hyperlink w:anchor="_Toc85837168" w:history="1">
+      <w:hyperlink w:anchor="_Toc86773720" w:history="1">
         <w:r>
           <w:rPr>
             <w:rStyle w:val="Hipervnculo"/>
@@ -516,7 +516,7 @@
             <w:noProof/>
             <w:webHidden/>
           </w:rPr>
-          <w:instrText xml:space="preserve"> PAGEREF _Toc85837168 \h </w:instrText>
+          <w:instrText xml:space="preserve"> PAGEREF _Toc86773720 \h </w:instrText>
         </w:r>
         <w:r>
           <w:rPr>
@@ -562,7 +562,7 @@
           <w:lang w:val="es-CO" w:eastAsia="es-CO"/>
         </w:rPr>
       </w:pPr>
-      <w:hyperlink w:anchor="_Toc85837169" w:history="1">
+      <w:hyperlink w:anchor="_Toc86773721" w:history="1">
         <w:r>
           <w:rPr>
             <w:rStyle w:val="Hipervnculo"/>
@@ -608,7 +608,7 @@
             <w:noProof/>
             <w:webHidden/>
           </w:rPr>
-          <w:instrText xml:space="preserve"> PAGEREF _Toc85837169 \h </w:instrText>
+          <w:instrText xml:space="preserve"> PAGEREF _Toc86773721 \h </w:instrText>
         </w:r>
         <w:r>
           <w:rPr>
@@ -654,7 +654,7 @@
           <w:lang w:val="es-CO" w:eastAsia="es-CO"/>
         </w:rPr>
       </w:pPr>
-      <w:hyperlink w:anchor="_Toc85837170" w:history="1">
+      <w:hyperlink w:anchor="_Toc86773722" w:history="1">
         <w:r>
           <w:rPr>
             <w:rStyle w:val="Hipervnculo"/>
@@ -700,7 +700,7 @@
             <w:noProof/>
             <w:webHidden/>
           </w:rPr>
-          <w:instrText xml:space="preserve"> PAGEREF _Toc85837170 \h </w:instrText>
+          <w:instrText xml:space="preserve"> PAGEREF _Toc86773722 \h </w:instrText>
         </w:r>
         <w:r>
           <w:rPr>
@@ -746,7 +746,7 @@
           <w:lang w:val="es-CO" w:eastAsia="es-CO"/>
         </w:rPr>
       </w:pPr>
-      <w:hyperlink w:anchor="_Toc85837171" w:history="1">
+      <w:hyperlink w:anchor="_Toc86773723" w:history="1">
         <w:r>
           <w:rPr>
             <w:rStyle w:val="Hipervnculo"/>
@@ -792,7 +792,7 @@
             <w:noProof/>
             <w:webHidden/>
           </w:rPr>
-          <w:instrText xml:space="preserve"> PAGEREF _Toc85837171 \h </w:instrText>
+          <w:instrText xml:space="preserve"> PAGEREF _Toc86773723 \h </w:instrText>
         </w:r>
         <w:r>
           <w:rPr>
@@ -838,7 +838,7 @@
           <w:lang w:val="es-CO" w:eastAsia="es-CO"/>
         </w:rPr>
       </w:pPr>
-      <w:hyperlink w:anchor="_Toc85837172" w:history="1">
+      <w:hyperlink w:anchor="_Toc86773724" w:history="1">
         <w:r>
           <w:rPr>
             <w:rStyle w:val="Hipervnculo"/>
@@ -884,7 +884,7 @@
             <w:noProof/>
             <w:webHidden/>
           </w:rPr>
-          <w:instrText xml:space="preserve"> PAGEREF _Toc85837172 \h </w:instrText>
+          <w:instrText xml:space="preserve"> PAGEREF _Toc86773724 \h </w:instrText>
         </w:r>
         <w:r>
           <w:rPr>
@@ -930,7 +930,7 @@
           <w:lang w:val="es-CO" w:eastAsia="es-CO"/>
         </w:rPr>
       </w:pPr>
-      <w:hyperlink w:anchor="_Toc85837173" w:history="1">
+      <w:hyperlink w:anchor="_Toc86773725" w:history="1">
         <w:r>
           <w:rPr>
             <w:rStyle w:val="Hipervnculo"/>
@@ -976,7 +976,7 @@
             <w:noProof/>
             <w:webHidden/>
           </w:rPr>
-          <w:instrText xml:space="preserve"> PAGEREF _Toc85837173 \h </w:instrText>
+          <w:instrText xml:space="preserve"> PAGEREF _Toc86773725 \h </w:instrText>
         </w:r>
         <w:r>
           <w:rPr>
@@ -1022,7 +1022,7 @@
           <w:lang w:val="es-CO" w:eastAsia="es-CO"/>
         </w:rPr>
       </w:pPr>
-      <w:hyperlink w:anchor="_Toc85837174" w:history="1">
+      <w:hyperlink w:anchor="_Toc86773726" w:history="1">
         <w:r>
           <w:rPr>
             <w:rStyle w:val="Hipervnculo"/>
@@ -1068,7 +1068,7 @@
             <w:noProof/>
             <w:webHidden/>
           </w:rPr>
-          <w:instrText xml:space="preserve"> PAGEREF _Toc85837174 \h </w:instrText>
+          <w:instrText xml:space="preserve"> PAGEREF _Toc86773726 \h </w:instrText>
         </w:r>
         <w:r>
           <w:rPr>
@@ -1114,7 +1114,7 @@
           <w:lang w:val="es-CO" w:eastAsia="es-CO"/>
         </w:rPr>
       </w:pPr>
-      <w:hyperlink w:anchor="_Toc85837175" w:history="1">
+      <w:hyperlink w:anchor="_Toc86773727" w:history="1">
         <w:r>
           <w:rPr>
             <w:rStyle w:val="Hipervnculo"/>
@@ -1160,7 +1160,7 @@
             <w:noProof/>
             <w:webHidden/>
           </w:rPr>
-          <w:instrText xml:space="preserve"> PAGEREF _Toc85837175 \h </w:instrText>
+          <w:instrText xml:space="preserve"> PAGEREF _Toc86773727 \h </w:instrText>
         </w:r>
         <w:r>
           <w:rPr>
@@ -1206,7 +1206,7 @@
           <w:lang w:val="es-CO" w:eastAsia="es-CO"/>
         </w:rPr>
       </w:pPr>
-      <w:hyperlink w:anchor="_Toc85837176" w:history="1">
+      <w:hyperlink w:anchor="_Toc86773728" w:history="1">
         <w:r>
           <w:rPr>
             <w:rStyle w:val="Hipervnculo"/>
@@ -1252,7 +1252,7 @@
             <w:noProof/>
             <w:webHidden/>
           </w:rPr>
-          <w:instrText xml:space="preserve"> PAGEREF _Toc85837176 \h </w:instrText>
+          <w:instrText xml:space="preserve"> PAGEREF _Toc86773728 \h </w:instrText>
         </w:r>
         <w:r>
           <w:rPr>
@@ -1298,7 +1298,7 @@
           <w:lang w:val="es-CO" w:eastAsia="es-CO"/>
         </w:rPr>
       </w:pPr>
-      <w:hyperlink w:anchor="_Toc85837177" w:history="1">
+      <w:hyperlink w:anchor="_Toc86773729" w:history="1">
         <w:r>
           <w:rPr>
             <w:rStyle w:val="Hipervnculo"/>
@@ -1344,7 +1344,7 @@
             <w:noProof/>
             <w:webHidden/>
           </w:rPr>
-          <w:instrText xml:space="preserve"> PAGEREF _Toc85837177 \h </w:instrText>
+          <w:instrText xml:space="preserve"> PAGEREF _Toc86773729 \h </w:instrText>
         </w:r>
         <w:r>
           <w:rPr>
@@ -1390,7 +1390,7 @@
           <w:lang w:val="es-CO" w:eastAsia="es-CO"/>
         </w:rPr>
       </w:pPr>
-      <w:hyperlink w:anchor="_Toc85837178" w:history="1">
+      <w:hyperlink w:anchor="_Toc86773730" w:history="1">
         <w:r>
           <w:rPr>
             <w:rStyle w:val="Hipervnculo"/>
@@ -1436,7 +1436,7 @@
             <w:noProof/>
             <w:webHidden/>
           </w:rPr>
-          <w:instrText xml:space="preserve"> PAGEREF _Toc85837178 \h </w:instrText>
+          <w:instrText xml:space="preserve"> PAGEREF _Toc86773730 \h </w:instrText>
         </w:r>
         <w:r>
           <w:rPr>
@@ -1482,7 +1482,7 @@
           <w:lang w:val="es-CO" w:eastAsia="es-CO"/>
         </w:rPr>
       </w:pPr>
-      <w:hyperlink w:anchor="_Toc85837179" w:history="1">
+      <w:hyperlink w:anchor="_Toc86773731" w:history="1">
         <w:r>
           <w:rPr>
             <w:rStyle w:val="Hipervnculo"/>
@@ -1528,7 +1528,7 @@
             <w:noProof/>
             <w:webHidden/>
           </w:rPr>
-          <w:instrText xml:space="preserve"> PAGEREF _Toc85837179 \h </w:instrText>
+          <w:instrText xml:space="preserve"> PAGEREF _Toc86773731 \h </w:instrText>
         </w:r>
         <w:r>
           <w:rPr>
@@ -1574,7 +1574,7 @@
           <w:lang w:val="es-CO" w:eastAsia="es-CO"/>
         </w:rPr>
       </w:pPr>
-      <w:hyperlink w:anchor="_Toc85837180" w:history="1">
+      <w:hyperlink w:anchor="_Toc86773732" w:history="1">
         <w:r>
           <w:rPr>
             <w:rStyle w:val="Hipervnculo"/>
@@ -1620,7 +1620,7 @@
             <w:noProof/>
             <w:webHidden/>
           </w:rPr>
-          <w:instrText xml:space="preserve"> PAGEREF _Toc85837180 \h </w:instrText>
+          <w:instrText xml:space="preserve"> PAGEREF _Toc86773732 \h </w:instrText>
         </w:r>
         <w:r>
           <w:rPr>
@@ -1666,7 +1666,7 @@
           <w:lang w:val="es-CO" w:eastAsia="es-CO"/>
         </w:rPr>
       </w:pPr>
-      <w:hyperlink w:anchor="_Toc85837181" w:history="1">
+      <w:hyperlink w:anchor="_Toc86773733" w:history="1">
         <w:r>
           <w:rPr>
             <w:rStyle w:val="Hipervnculo"/>
@@ -1712,7 +1712,7 @@
             <w:noProof/>
             <w:webHidden/>
           </w:rPr>
-          <w:instrText xml:space="preserve"> PAGEREF _Toc85837181 \h </w:instrText>
+          <w:instrText xml:space="preserve"> PAGEREF _Toc86773733 \h </w:instrText>
         </w:r>
         <w:r>
           <w:rPr>
@@ -1758,7 +1758,7 @@
           <w:lang w:val="es-CO" w:eastAsia="es-CO"/>
         </w:rPr>
       </w:pPr>
-      <w:hyperlink w:anchor="_Toc85837182" w:history="1">
+      <w:hyperlink w:anchor="_Toc86773734" w:history="1">
         <w:r>
           <w:rPr>
             <w:rStyle w:val="Hipervnculo"/>
@@ -1804,7 +1804,7 @@
             <w:noProof/>
             <w:webHidden/>
           </w:rPr>
-          <w:instrText xml:space="preserve"> PAGEREF _Toc85837182 \h </w:instrText>
+          <w:instrText xml:space="preserve"> PAGEREF _Toc86773734 \h </w:instrText>
         </w:r>
         <w:r>
           <w:rPr>
@@ -1850,7 +1850,7 @@
           <w:lang w:val="es-CO" w:eastAsia="es-CO"/>
         </w:rPr>
       </w:pPr>
-      <w:hyperlink w:anchor="_Toc85837183" w:history="1">
+      <w:hyperlink w:anchor="_Toc86773735" w:history="1">
         <w:r>
           <w:rPr>
             <w:rStyle w:val="Hipervnculo"/>
@@ -1896,7 +1896,7 @@
             <w:noProof/>
             <w:webHidden/>
           </w:rPr>
-          <w:instrText xml:space="preserve"> PAGEREF _Toc85837183 \h </w:instrText>
+          <w:instrText xml:space="preserve"> PAGEREF _Toc86773735 \h </w:instrText>
         </w:r>
         <w:r>
           <w:rPr>
@@ -1942,7 +1942,7 @@
           <w:lang w:val="es-CO" w:eastAsia="es-CO"/>
         </w:rPr>
       </w:pPr>
-      <w:hyperlink w:anchor="_Toc85837184" w:history="1">
+      <w:hyperlink w:anchor="_Toc86773736" w:history="1">
         <w:r>
           <w:rPr>
             <w:rStyle w:val="Hipervnculo"/>
@@ -1988,7 +1988,7 @@
             <w:noProof/>
             <w:webHidden/>
           </w:rPr>
-          <w:instrText xml:space="preserve"> PAGEREF _Toc85837184 \h </w:instrText>
+          <w:instrText xml:space="preserve"> PAGEREF _Toc86773736 \h </w:instrText>
         </w:r>
         <w:r>
           <w:rPr>
@@ -2034,7 +2034,7 @@
           <w:lang w:val="es-CO" w:eastAsia="es-CO"/>
         </w:rPr>
       </w:pPr>
-      <w:hyperlink w:anchor="_Toc85837185" w:history="1">
+      <w:hyperlink w:anchor="_Toc86773737" w:history="1">
         <w:r>
           <w:rPr>
             <w:rStyle w:val="Hipervnculo"/>
@@ -2080,7 +2080,7 @@
             <w:noProof/>
             <w:webHidden/>
           </w:rPr>
-          <w:instrText xml:space="preserve"> PAGEREF _Toc85837185 \h </w:instrText>
+          <w:instrText xml:space="preserve"> PAGEREF _Toc86773737 \h </w:instrText>
         </w:r>
         <w:r>
           <w:rPr>
@@ -2126,7 +2126,7 @@
           <w:lang w:val="es-CO" w:eastAsia="es-CO"/>
         </w:rPr>
       </w:pPr>
-      <w:hyperlink w:anchor="_Toc85837186" w:history="1">
+      <w:hyperlink w:anchor="_Toc86773738" w:history="1">
         <w:r>
           <w:rPr>
             <w:rStyle w:val="Hipervnculo"/>
@@ -2172,7 +2172,7 @@
             <w:noProof/>
             <w:webHidden/>
           </w:rPr>
-          <w:instrText xml:space="preserve"> PAGEREF _Toc85837186 \h </w:instrText>
+          <w:instrText xml:space="preserve"> PAGEREF _Toc86773738 \h </w:instrText>
         </w:r>
         <w:r>
           <w:rPr>
@@ -2218,7 +2218,7 @@
           <w:lang w:val="es-CO" w:eastAsia="es-CO"/>
         </w:rPr>
       </w:pPr>
-      <w:hyperlink w:anchor="_Toc85837187" w:history="1">
+      <w:hyperlink w:anchor="_Toc86773739" w:history="1">
         <w:r>
           <w:rPr>
             <w:rStyle w:val="Hipervnculo"/>
@@ -2264,7 +2264,7 @@
             <w:noProof/>
             <w:webHidden/>
           </w:rPr>
-          <w:instrText xml:space="preserve"> PAGEREF _Toc85837187 \h </w:instrText>
+          <w:instrText xml:space="preserve"> PAGEREF _Toc86773739 \h </w:instrText>
         </w:r>
         <w:r>
           <w:rPr>
@@ -2310,7 +2310,7 @@
           <w:lang w:val="es-CO" w:eastAsia="es-CO"/>
         </w:rPr>
       </w:pPr>
-      <w:hyperlink w:anchor="_Toc85837188" w:history="1">
+      <w:hyperlink w:anchor="_Toc86773740" w:history="1">
         <w:r>
           <w:rPr>
             <w:rStyle w:val="Hipervnculo"/>
@@ -2356,7 +2356,7 @@
             <w:noProof/>
             <w:webHidden/>
           </w:rPr>
-          <w:instrText xml:space="preserve"> PAGEREF _Toc85837188 \h </w:instrText>
+          <w:instrText xml:space="preserve"> PAGEREF _Toc86773740 \h </w:instrText>
         </w:r>
         <w:r>
           <w:rPr>
@@ -2402,7 +2402,7 @@
           <w:lang w:val="es-CO" w:eastAsia="es-CO"/>
         </w:rPr>
       </w:pPr>
-      <w:hyperlink w:anchor="_Toc85837189" w:history="1">
+      <w:hyperlink w:anchor="_Toc86773741" w:history="1">
         <w:r>
           <w:rPr>
             <w:rStyle w:val="Hipervnculo"/>
@@ -2448,7 +2448,7 @@
             <w:noProof/>
             <w:webHidden/>
           </w:rPr>
-          <w:instrText xml:space="preserve"> PAGEREF _Toc85837189 \h </w:instrText>
+          <w:instrText xml:space="preserve"> PAGEREF _Toc86773741 \h </w:instrText>
         </w:r>
         <w:r>
           <w:rPr>
@@ -2494,7 +2494,7 @@
           <w:lang w:val="es-CO" w:eastAsia="es-CO"/>
         </w:rPr>
       </w:pPr>
-      <w:hyperlink w:anchor="_Toc85837190" w:history="1">
+      <w:hyperlink w:anchor="_Toc86773742" w:history="1">
         <w:r>
           <w:rPr>
             <w:rStyle w:val="Hipervnculo"/>
@@ -2540,7 +2540,7 @@
             <w:noProof/>
             <w:webHidden/>
           </w:rPr>
-          <w:instrText xml:space="preserve"> PAGEREF _Toc85837190 \h </w:instrText>
+          <w:instrText xml:space="preserve"> PAGEREF _Toc86773742 \h </w:instrText>
         </w:r>
         <w:r>
           <w:rPr>
@@ -2586,7 +2586,7 @@
           <w:lang w:val="es-CO" w:eastAsia="es-CO"/>
         </w:rPr>
       </w:pPr>
-      <w:hyperlink w:anchor="_Toc85837191" w:history="1">
+      <w:hyperlink w:anchor="_Toc86773743" w:history="1">
         <w:r>
           <w:rPr>
             <w:rStyle w:val="Hipervnculo"/>
@@ -2632,7 +2632,7 @@
             <w:noProof/>
             <w:webHidden/>
           </w:rPr>
-          <w:instrText xml:space="preserve"> PAGEREF _Toc85837191 \h </w:instrText>
+          <w:instrText xml:space="preserve"> PAGEREF _Toc86773743 \h </w:instrText>
         </w:r>
         <w:r>
           <w:rPr>
@@ -2678,7 +2678,7 @@
           <w:lang w:val="es-CO" w:eastAsia="es-CO"/>
         </w:rPr>
       </w:pPr>
-      <w:hyperlink w:anchor="_Toc85837192" w:history="1">
+      <w:hyperlink w:anchor="_Toc86773744" w:history="1">
         <w:r>
           <w:rPr>
             <w:rStyle w:val="Hipervnculo"/>
@@ -2724,7 +2724,7 @@
             <w:noProof/>
             <w:webHidden/>
           </w:rPr>
-          <w:instrText xml:space="preserve"> PAGEREF _Toc85837192 \h </w:instrText>
+          <w:instrText xml:space="preserve"> PAGEREF _Toc86773744 \h </w:instrText>
         </w:r>
         <w:r>
           <w:rPr>
@@ -2770,7 +2770,7 @@
           <w:lang w:val="es-CO" w:eastAsia="es-CO"/>
         </w:rPr>
       </w:pPr>
-      <w:hyperlink w:anchor="_Toc85837193" w:history="1">
+      <w:hyperlink w:anchor="_Toc86773745" w:history="1">
         <w:r>
           <w:rPr>
             <w:rStyle w:val="Hipervnculo"/>
@@ -2816,7 +2816,7 @@
             <w:noProof/>
             <w:webHidden/>
           </w:rPr>
-          <w:instrText xml:space="preserve"> PAGEREF _Toc85837193 \h </w:instrText>
+          <w:instrText xml:space="preserve"> PAGEREF _Toc86773745 \h </w:instrText>
         </w:r>
         <w:r>
           <w:rPr>
@@ -2862,7 +2862,7 @@
           <w:lang w:val="es-CO" w:eastAsia="es-CO"/>
         </w:rPr>
       </w:pPr>
-      <w:hyperlink w:anchor="_Toc85837194" w:history="1">
+      <w:hyperlink w:anchor="_Toc86773746" w:history="1">
         <w:r>
           <w:rPr>
             <w:rStyle w:val="Hipervnculo"/>
@@ -2906,7 +2906,7 @@
             <w:noProof/>
             <w:webHidden/>
           </w:rPr>
-          <w:instrText xml:space="preserve"> PAGEREF _Toc85837194 \h </w:instrText>
+          <w:instrText xml:space="preserve"> PAGEREF _Toc86773746 \h </w:instrText>
         </w:r>
         <w:r>
           <w:rPr>
@@ -2952,7 +2952,7 @@
           <w:lang w:val="es-CO" w:eastAsia="es-CO"/>
         </w:rPr>
       </w:pPr>
-      <w:hyperlink w:anchor="_Toc85837195" w:history="1">
+      <w:hyperlink w:anchor="_Toc86773747" w:history="1">
         <w:r>
           <w:rPr>
             <w:rStyle w:val="Hipervnculo"/>
@@ -2996,7 +2996,7 @@
             <w:noProof/>
             <w:webHidden/>
           </w:rPr>
-          <w:instrText xml:space="preserve"> PAGEREF _Toc85837195 \h </w:instrText>
+          <w:instrText xml:space="preserve"> PAGEREF _Toc86773747 \h </w:instrText>
         </w:r>
         <w:r>
           <w:rPr>
@@ -3042,7 +3042,7 @@
           <w:lang w:val="es-CO" w:eastAsia="es-CO"/>
         </w:rPr>
       </w:pPr>
-      <w:hyperlink w:anchor="_Toc85837196" w:history="1">
+      <w:hyperlink w:anchor="_Toc86773748" w:history="1">
         <w:r>
           <w:rPr>
             <w:rStyle w:val="Hipervnculo"/>
@@ -3086,7 +3086,7 @@
             <w:noProof/>
             <w:webHidden/>
           </w:rPr>
-          <w:instrText xml:space="preserve"> PAGEREF _Toc85837196 \h </w:instrText>
+          <w:instrText xml:space="preserve"> PAGEREF _Toc86773748 \h </w:instrText>
         </w:r>
         <w:r>
           <w:rPr>
@@ -3132,7 +3132,7 @@
           <w:lang w:val="es-CO" w:eastAsia="es-CO"/>
         </w:rPr>
       </w:pPr>
-      <w:hyperlink w:anchor="_Toc85837197" w:history="1">
+      <w:hyperlink w:anchor="_Toc86773749" w:history="1">
         <w:r>
           <w:rPr>
             <w:rStyle w:val="Hipervnculo"/>
@@ -3176,7 +3176,7 @@
             <w:noProof/>
             <w:webHidden/>
           </w:rPr>
-          <w:instrText xml:space="preserve"> PAGEREF _Toc85837197 \h </w:instrText>
+          <w:instrText xml:space="preserve"> PAGEREF _Toc86773749 \h </w:instrText>
         </w:r>
         <w:r>
           <w:rPr>
@@ -3222,7 +3222,7 @@
           <w:lang w:val="es-CO" w:eastAsia="es-CO"/>
         </w:rPr>
       </w:pPr>
-      <w:hyperlink w:anchor="_Toc85837198" w:history="1">
+      <w:hyperlink w:anchor="_Toc86773750" w:history="1">
         <w:r>
           <w:rPr>
             <w:rStyle w:val="Hipervnculo"/>
@@ -3266,7 +3266,7 @@
             <w:noProof/>
             <w:webHidden/>
           </w:rPr>
-          <w:instrText xml:space="preserve"> PAGEREF _Toc85837198 \h </w:instrText>
+          <w:instrText xml:space="preserve"> PAGEREF _Toc86773750 \h </w:instrText>
         </w:r>
         <w:r>
           <w:rPr>
@@ -3312,7 +3312,7 @@
           <w:lang w:val="es-CO" w:eastAsia="es-CO"/>
         </w:rPr>
       </w:pPr>
-      <w:hyperlink w:anchor="_Toc85837199" w:history="1">
+      <w:hyperlink w:anchor="_Toc86773751" w:history="1">
         <w:r>
           <w:rPr>
             <w:rStyle w:val="Hipervnculo"/>
@@ -3356,7 +3356,7 @@
             <w:noProof/>
             <w:webHidden/>
           </w:rPr>
-          <w:instrText xml:space="preserve"> PAGEREF _Toc85837199 \h </w:instrText>
+          <w:instrText xml:space="preserve"> PAGEREF _Toc86773751 \h </w:instrText>
         </w:r>
         <w:r>
           <w:rPr>
@@ -3402,7 +3402,7 @@
           <w:lang w:val="es-CO" w:eastAsia="es-CO"/>
         </w:rPr>
       </w:pPr>
-      <w:hyperlink w:anchor="_Toc85837200" w:history="1">
+      <w:hyperlink w:anchor="_Toc86773752" w:history="1">
         <w:r>
           <w:rPr>
             <w:rStyle w:val="Hipervnculo"/>
@@ -3446,7 +3446,7 @@
             <w:noProof/>
             <w:webHidden/>
           </w:rPr>
-          <w:instrText xml:space="preserve"> PAGEREF _Toc85837200 \h </w:instrText>
+          <w:instrText xml:space="preserve"> PAGEREF _Toc86773752 \h </w:instrText>
         </w:r>
         <w:r>
           <w:rPr>
@@ -3492,7 +3492,7 @@
           <w:lang w:val="es-CO" w:eastAsia="es-CO"/>
         </w:rPr>
       </w:pPr>
-      <w:hyperlink w:anchor="_Toc85837201" w:history="1">
+      <w:hyperlink w:anchor="_Toc86773753" w:history="1">
         <w:r>
           <w:rPr>
             <w:rStyle w:val="Hipervnculo"/>
@@ -3536,7 +3536,7 @@
             <w:noProof/>
             <w:webHidden/>
           </w:rPr>
-          <w:instrText xml:space="preserve"> PAGEREF _Toc85837201 \h </w:instrText>
+          <w:instrText xml:space="preserve"> PAGEREF _Toc86773753 \h </w:instrText>
         </w:r>
         <w:r>
           <w:rPr>
@@ -3582,14 +3582,478 @@
           <w:lang w:val="es-CO" w:eastAsia="es-CO"/>
         </w:rPr>
       </w:pPr>
-      <w:hyperlink w:anchor="_Toc85837202" w:history="1">
+      <w:hyperlink w:anchor="_Toc86773754" w:history="1">
+        <w:r>
+          <w:rPr>
+            <w:rStyle w:val="Hipervnculo"/>
+            <w:noProof/>
+          </w:rPr>
+          <w:t>12.</w:t>
+        </w:r>
+        <w:r>
+          <w:rPr>
+            <w:rFonts w:asciiTheme="minorHAnsi" w:eastAsiaTheme="minorEastAsia" w:hAnsiTheme="minorHAnsi" w:cstheme="minorBidi"/>
+            <w:noProof/>
+            <w:sz w:val="22"/>
+            <w:szCs w:val="22"/>
+            <w:lang w:val="es-CO" w:eastAsia="es-CO"/>
+          </w:rPr>
+          <w:tab/>
+        </w:r>
+        <w:r>
+          <w:rPr>
+            <w:rStyle w:val="Hipervnculo"/>
+            <w:noProof/>
+          </w:rPr>
+          <w:t>DIAGRAM</w:t>
+        </w:r>
+        <w:r>
+          <w:rPr>
+            <w:rStyle w:val="Hipervnculo"/>
+            <w:noProof/>
+          </w:rPr>
+          <w:t>uy</w:t>
+        </w:r>
+        <w:r>
+          <w:rPr>
+            <w:rStyle w:val="Hipervnculo"/>
+            <w:noProof/>
+          </w:rPr>
+          <w:t>AS DE ACTIVIDADES</w:t>
+        </w:r>
+        <w:r>
+          <w:rPr>
+            <w:noProof/>
+            <w:webHidden/>
+          </w:rPr>
+          <w:tab/>
+        </w:r>
+        <w:r>
+          <w:rPr>
+            <w:noProof/>
+            <w:webHidden/>
+          </w:rPr>
+          <w:fldChar w:fldCharType="begin"/>
+        </w:r>
+        <w:r>
+          <w:rPr>
+            <w:noProof/>
+            <w:webHidden/>
+          </w:rPr>
+          <w:instrText xml:space="preserve"> PAGEREF _Toc86773754 \h </w:instrText>
+        </w:r>
+        <w:r>
+          <w:rPr>
+            <w:noProof/>
+            <w:webHidden/>
+          </w:rPr>
+        </w:r>
+        <w:r>
+          <w:rPr>
+            <w:noProof/>
+            <w:webHidden/>
+          </w:rPr>
+          <w:fldChar w:fldCharType="separate"/>
+        </w:r>
+        <w:r>
+          <w:rPr>
+            <w:noProof/>
+            <w:webHidden/>
+          </w:rPr>
+          <w:t>50</w:t>
+        </w:r>
+        <w:r>
+          <w:rPr>
+            <w:noProof/>
+            <w:webHidden/>
+          </w:rPr>
+          <w:fldChar w:fldCharType="end"/>
+        </w:r>
+      </w:hyperlink>
+    </w:p>
+    <w:p>
+      <w:pPr>
+        <w:pStyle w:val="TDC2"/>
+        <w:tabs>
+          <w:tab w:val="left" w:pos="960"/>
+          <w:tab w:val="right" w:leader="dot" w:pos="9350"/>
+        </w:tabs>
+        <w:rPr>
+          <w:rFonts w:asciiTheme="minorHAnsi" w:eastAsiaTheme="minorEastAsia" w:hAnsiTheme="minorHAnsi" w:cstheme="minorBidi"/>
+          <w:noProof/>
+          <w:sz w:val="22"/>
+          <w:szCs w:val="22"/>
+          <w:lang w:val="es-CO" w:eastAsia="es-CO"/>
+        </w:rPr>
+      </w:pPr>
+      <w:hyperlink w:anchor="_Toc86773755" w:history="1">
+        <w:r>
+          <w:rPr>
+            <w:rStyle w:val="Hipervnculo"/>
+            <w:noProof/>
+          </w:rPr>
+          <w:t>12.1</w:t>
+        </w:r>
+        <w:r>
+          <w:rPr>
+            <w:rFonts w:asciiTheme="minorHAnsi" w:eastAsiaTheme="minorEastAsia" w:hAnsiTheme="minorHAnsi" w:cstheme="minorBidi"/>
+            <w:noProof/>
+            <w:sz w:val="22"/>
+            <w:szCs w:val="22"/>
+            <w:lang w:val="es-CO" w:eastAsia="es-CO"/>
+          </w:rPr>
+          <w:tab/>
+        </w:r>
+        <w:r>
+          <w:rPr>
+            <w:rStyle w:val="Hipervnculo"/>
+            <w:noProof/>
+          </w:rPr>
+          <w:t>Secretario</w:t>
+        </w:r>
+        <w:r>
+          <w:rPr>
+            <w:noProof/>
+            <w:webHidden/>
+          </w:rPr>
+          <w:tab/>
+        </w:r>
+        <w:r>
+          <w:rPr>
+            <w:noProof/>
+            <w:webHidden/>
+          </w:rPr>
+          <w:fldChar w:fldCharType="begin"/>
+        </w:r>
+        <w:r>
+          <w:rPr>
+            <w:noProof/>
+            <w:webHidden/>
+          </w:rPr>
+          <w:instrText xml:space="preserve"> PAGEREF _Toc86773755 \h </w:instrText>
+        </w:r>
+        <w:r>
+          <w:rPr>
+            <w:noProof/>
+            <w:webHidden/>
+          </w:rPr>
+        </w:r>
+        <w:r>
+          <w:rPr>
+            <w:noProof/>
+            <w:webHidden/>
+          </w:rPr>
+          <w:fldChar w:fldCharType="separate"/>
+        </w:r>
+        <w:r>
+          <w:rPr>
+            <w:noProof/>
+            <w:webHidden/>
+          </w:rPr>
+          <w:t>50</w:t>
+        </w:r>
+        <w:r>
+          <w:rPr>
+            <w:noProof/>
+            <w:webHidden/>
+          </w:rPr>
+          <w:fldChar w:fldCharType="end"/>
+        </w:r>
+      </w:hyperlink>
+    </w:p>
+    <w:p>
+      <w:pPr>
+        <w:pStyle w:val="TDC2"/>
+        <w:tabs>
+          <w:tab w:val="left" w:pos="960"/>
+          <w:tab w:val="right" w:leader="dot" w:pos="9350"/>
+        </w:tabs>
+        <w:rPr>
+          <w:rFonts w:asciiTheme="minorHAnsi" w:eastAsiaTheme="minorEastAsia" w:hAnsiTheme="minorHAnsi" w:cstheme="minorBidi"/>
+          <w:noProof/>
+          <w:sz w:val="22"/>
+          <w:szCs w:val="22"/>
+          <w:lang w:val="es-CO" w:eastAsia="es-CO"/>
+        </w:rPr>
+      </w:pPr>
+      <w:hyperlink w:anchor="_Toc86773756" w:history="1">
+        <w:r>
+          <w:rPr>
+            <w:rStyle w:val="Hipervnculo"/>
+            <w:noProof/>
+          </w:rPr>
+          <w:t>12.2</w:t>
+        </w:r>
+        <w:r>
+          <w:rPr>
+            <w:rFonts w:asciiTheme="minorHAnsi" w:eastAsiaTheme="minorEastAsia" w:hAnsiTheme="minorHAnsi" w:cstheme="minorBidi"/>
+            <w:noProof/>
+            <w:sz w:val="22"/>
+            <w:szCs w:val="22"/>
+            <w:lang w:val="es-CO" w:eastAsia="es-CO"/>
+          </w:rPr>
+          <w:tab/>
+        </w:r>
+        <w:r>
+          <w:rPr>
+            <w:rStyle w:val="Hipervnculo"/>
+            <w:noProof/>
+          </w:rPr>
+          <w:t>Cliente</w:t>
+        </w:r>
+        <w:r>
+          <w:rPr>
+            <w:noProof/>
+            <w:webHidden/>
+          </w:rPr>
+          <w:tab/>
+        </w:r>
+        <w:r>
+          <w:rPr>
+            <w:noProof/>
+            <w:webHidden/>
+          </w:rPr>
+          <w:fldChar w:fldCharType="begin"/>
+        </w:r>
+        <w:r>
+          <w:rPr>
+            <w:noProof/>
+            <w:webHidden/>
+          </w:rPr>
+          <w:instrText xml:space="preserve"> PAGEREF _Toc86773756 \h </w:instrText>
+        </w:r>
+        <w:r>
+          <w:rPr>
+            <w:noProof/>
+            <w:webHidden/>
+          </w:rPr>
+        </w:r>
+        <w:r>
+          <w:rPr>
+            <w:noProof/>
+            <w:webHidden/>
+          </w:rPr>
+          <w:fldChar w:fldCharType="separate"/>
+        </w:r>
+        <w:r>
+          <w:rPr>
+            <w:noProof/>
+            <w:webHidden/>
+          </w:rPr>
+          <w:t>50</w:t>
+        </w:r>
+        <w:r>
+          <w:rPr>
+            <w:noProof/>
+            <w:webHidden/>
+          </w:rPr>
+          <w:fldChar w:fldCharType="end"/>
+        </w:r>
+      </w:hyperlink>
+    </w:p>
+    <w:p>
+      <w:pPr>
+        <w:pStyle w:val="TDC2"/>
+        <w:tabs>
+          <w:tab w:val="left" w:pos="960"/>
+          <w:tab w:val="right" w:leader="dot" w:pos="9350"/>
+        </w:tabs>
+        <w:rPr>
+          <w:rFonts w:asciiTheme="minorHAnsi" w:eastAsiaTheme="minorEastAsia" w:hAnsiTheme="minorHAnsi" w:cstheme="minorBidi"/>
+          <w:noProof/>
+          <w:sz w:val="22"/>
+          <w:szCs w:val="22"/>
+          <w:lang w:val="es-CO" w:eastAsia="es-CO"/>
+        </w:rPr>
+      </w:pPr>
+      <w:hyperlink w:anchor="_Toc86773757" w:history="1">
+        <w:r>
+          <w:rPr>
+            <w:rStyle w:val="Hipervnculo"/>
+            <w:noProof/>
+          </w:rPr>
+          <w:t>12.3</w:t>
+        </w:r>
+        <w:r>
+          <w:rPr>
+            <w:rFonts w:asciiTheme="minorHAnsi" w:eastAsiaTheme="minorEastAsia" w:hAnsiTheme="minorHAnsi" w:cstheme="minorBidi"/>
+            <w:noProof/>
+            <w:sz w:val="22"/>
+            <w:szCs w:val="22"/>
+            <w:lang w:val="es-CO" w:eastAsia="es-CO"/>
+          </w:rPr>
+          <w:tab/>
+        </w:r>
+        <w:r>
+          <w:rPr>
+            <w:rStyle w:val="Hipervnculo"/>
+            <w:noProof/>
+          </w:rPr>
+          <w:t>Domiciliario</w:t>
+        </w:r>
+        <w:r>
+          <w:rPr>
+            <w:noProof/>
+            <w:webHidden/>
+          </w:rPr>
+          <w:tab/>
+        </w:r>
+        <w:r>
+          <w:rPr>
+            <w:noProof/>
+            <w:webHidden/>
+          </w:rPr>
+          <w:fldChar w:fldCharType="begin"/>
+        </w:r>
+        <w:r>
+          <w:rPr>
+            <w:noProof/>
+            <w:webHidden/>
+          </w:rPr>
+          <w:instrText xml:space="preserve"> PAGEREF _Toc86773757 \h </w:instrText>
+        </w:r>
+        <w:r>
+          <w:rPr>
+            <w:noProof/>
+            <w:webHidden/>
+          </w:rPr>
+        </w:r>
+        <w:r>
+          <w:rPr>
+            <w:noProof/>
+            <w:webHidden/>
+          </w:rPr>
+          <w:fldChar w:fldCharType="separate"/>
+        </w:r>
+        <w:r>
+          <w:rPr>
+            <w:noProof/>
+            <w:webHidden/>
+          </w:rPr>
+          <w:t>51</w:t>
+        </w:r>
+        <w:r>
+          <w:rPr>
+            <w:noProof/>
+            <w:webHidden/>
+          </w:rPr>
+          <w:fldChar w:fldCharType="end"/>
+        </w:r>
+      </w:hyperlink>
+    </w:p>
+    <w:p>
+      <w:pPr>
+        <w:pStyle w:val="TDC2"/>
+        <w:tabs>
+          <w:tab w:val="left" w:pos="960"/>
+          <w:tab w:val="right" w:leader="dot" w:pos="9350"/>
+        </w:tabs>
+        <w:rPr>
+          <w:rFonts w:asciiTheme="minorHAnsi" w:eastAsiaTheme="minorEastAsia" w:hAnsiTheme="minorHAnsi" w:cstheme="minorBidi"/>
+          <w:noProof/>
+          <w:sz w:val="22"/>
+          <w:szCs w:val="22"/>
+          <w:lang w:val="es-CO" w:eastAsia="es-CO"/>
+        </w:rPr>
+      </w:pPr>
+      <w:hyperlink w:anchor="_Toc86773758" w:history="1">
+        <w:r>
+          <w:rPr>
+            <w:rStyle w:val="Hipervnculo"/>
+            <w:noProof/>
+          </w:rPr>
+          <w:t>12.4</w:t>
+        </w:r>
+        <w:r>
+          <w:rPr>
+            <w:rFonts w:asciiTheme="minorHAnsi" w:eastAsiaTheme="minorEastAsia" w:hAnsiTheme="minorHAnsi" w:cstheme="minorBidi"/>
+            <w:noProof/>
+            <w:sz w:val="22"/>
+            <w:szCs w:val="22"/>
+            <w:lang w:val="es-CO" w:eastAsia="es-CO"/>
+          </w:rPr>
+          <w:tab/>
+        </w:r>
+        <w:r>
+          <w:rPr>
+            <w:rStyle w:val="Hipervnculo"/>
+            <w:noProof/>
+          </w:rPr>
+          <w:t>Administrador</w:t>
+        </w:r>
+        <w:r>
+          <w:rPr>
+            <w:noProof/>
+            <w:webHidden/>
+          </w:rPr>
+          <w:tab/>
+        </w:r>
+        <w:r>
+          <w:rPr>
+            <w:noProof/>
+            <w:webHidden/>
+          </w:rPr>
+          <w:fldChar w:fldCharType="begin"/>
+        </w:r>
+        <w:r>
+          <w:rPr>
+            <w:noProof/>
+            <w:webHidden/>
+          </w:rPr>
+          <w:instrText xml:space="preserve"> PAGEREF _Toc86773758 \h </w:instrText>
+        </w:r>
+        <w:r>
+          <w:rPr>
+            <w:noProof/>
+            <w:webHidden/>
+          </w:rPr>
+        </w:r>
+        <w:r>
+          <w:rPr>
+            <w:noProof/>
+            <w:webHidden/>
+          </w:rPr>
+          <w:fldChar w:fldCharType="separate"/>
+        </w:r>
+        <w:r>
+          <w:rPr>
+            <w:noProof/>
+            <w:webHidden/>
+          </w:rPr>
+          <w:t>52</w:t>
+        </w:r>
+        <w:r>
+          <w:rPr>
+            <w:noProof/>
+            <w:webHidden/>
+          </w:rPr>
+          <w:fldChar w:fldCharType="end"/>
+        </w:r>
+      </w:hyperlink>
+    </w:p>
+    <w:p>
+      <w:pPr>
+        <w:pStyle w:val="TDC1"/>
+        <w:tabs>
+          <w:tab w:val="left" w:pos="720"/>
+          <w:tab w:val="right" w:leader="dot" w:pos="9350"/>
+        </w:tabs>
+        <w:rPr>
+          <w:rFonts w:asciiTheme="minorHAnsi" w:eastAsiaTheme="minorEastAsia" w:hAnsiTheme="minorHAnsi" w:cstheme="minorBidi"/>
+          <w:noProof/>
+          <w:sz w:val="22"/>
+          <w:szCs w:val="22"/>
+          <w:lang w:val="es-CO" w:eastAsia="es-CO"/>
+        </w:rPr>
+      </w:pPr>
+      <w:hyperlink w:anchor="_Toc86773759" w:history="1">
         <w:r>
           <w:rPr>
             <w:rStyle w:val="Hipervnculo"/>
             <w:noProof/>
             <w:lang w:val="es-CO"/>
           </w:rPr>
-          <w:t>12.</w:t>
+          <w:t>13.</w:t>
         </w:r>
         <w:r>
           <w:rPr>
@@ -3628,7 +4092,7 @@
             <w:noProof/>
             <w:webHidden/>
           </w:rPr>
-          <w:instrText xml:space="preserve"> PAGEREF _Toc85837202 \h </w:instrText>
+          <w:instrText xml:space="preserve"> PAGEREF _Toc86773759 \h </w:instrText>
         </w:r>
         <w:r>
           <w:rPr>
@@ -3648,7 +4112,7 @@
             <w:noProof/>
             <w:webHidden/>
           </w:rPr>
-          <w:t>50</w:t>
+          <w:t>52</w:t>
         </w:r>
         <w:r>
           <w:rPr>
@@ -3674,14 +4138,14 @@
           <w:lang w:val="es-CO" w:eastAsia="es-CO"/>
         </w:rPr>
       </w:pPr>
-      <w:hyperlink w:anchor="_Toc85837203" w:history="1">
+      <w:hyperlink w:anchor="_Toc86773760" w:history="1">
         <w:r>
           <w:rPr>
             <w:rStyle w:val="Hipervnculo"/>
             <w:noProof/>
             <w:lang w:val="es-CO"/>
           </w:rPr>
-          <w:t>13.</w:t>
+          <w:t>14.</w:t>
         </w:r>
         <w:r>
           <w:rPr>
@@ -3720,7 +4184,7 @@
             <w:noProof/>
             <w:webHidden/>
           </w:rPr>
-          <w:instrText xml:space="preserve"> PAGEREF _Toc85837203 \h </w:instrText>
+          <w:instrText xml:space="preserve"> PAGEREF _Toc86773760 \h </w:instrText>
         </w:r>
         <w:r>
           <w:rPr>
@@ -3740,7 +4204,7 @@
             <w:noProof/>
             <w:webHidden/>
           </w:rPr>
-          <w:t>54</w:t>
+          <w:t>56</w:t>
         </w:r>
         <w:r>
           <w:rPr>
@@ -3795,7 +4259,7 @@
       <w:bookmarkStart w:id="1" w:name="_Hlk41514482"/>
       <w:bookmarkStart w:id="2" w:name="_Hlk41512380"/>
       <w:bookmarkStart w:id="3" w:name="_Hlk58741602"/>
-      <w:bookmarkStart w:id="4" w:name="_Toc85837168"/>
+      <w:bookmarkStart w:id="4" w:name="_Toc86773720"/>
       <w:r>
         <w:rPr>
           <w:lang w:val="es-CO"/>
@@ -3841,7 +4305,7 @@
       </w:pPr>
       <w:bookmarkStart w:id="5" w:name="_Toc285535800"/>
       <w:bookmarkStart w:id="6" w:name="_Toc410627894"/>
-      <w:bookmarkStart w:id="7" w:name="_Toc85837169"/>
+      <w:bookmarkStart w:id="7" w:name="_Toc86773721"/>
       <w:r>
         <w:rPr>
           <w:lang w:val="es-CO"/>
@@ -3902,7 +4366,7 @@
           <w:lang w:val="es-CO"/>
         </w:rPr>
       </w:pPr>
-      <w:bookmarkStart w:id="9" w:name="_Toc85837170"/>
+      <w:bookmarkStart w:id="9" w:name="_Toc86773722"/>
       <w:bookmarkEnd w:id="8"/>
       <w:r>
         <w:rPr>
@@ -3952,21 +4416,7 @@
         <w:rPr>
           <w:lang w:val="es-CO"/>
         </w:rPr>
-        <w:t xml:space="preserve">Docente: </w:t>
-      </w:r>
-      <w:proofErr w:type="spellStart"/>
-      <w:r>
-        <w:rPr>
-          <w:lang w:val="es-CO"/>
-        </w:rPr>
-        <w:t>Eydy</w:t>
-      </w:r>
-      <w:proofErr w:type="spellEnd"/>
-      <w:r>
-        <w:rPr>
-          <w:lang w:val="es-CO"/>
-        </w:rPr>
-        <w:t xml:space="preserve"> Del Carmen Suárez Brieva.</w:t>
+        <w:t>Docente: Eydy Del Carmen Suárez Brieva.</w:t>
       </w:r>
       <w:bookmarkEnd w:id="2"/>
     </w:p>
@@ -3985,7 +4435,7 @@
           <w:lang w:val="es-CO"/>
         </w:rPr>
       </w:pPr>
-      <w:bookmarkStart w:id="10" w:name="_Toc85837171"/>
+      <w:bookmarkStart w:id="10" w:name="_Toc86773723"/>
       <w:bookmarkEnd w:id="3"/>
       <w:r>
         <w:rPr>
@@ -4009,7 +4459,7 @@
           <w:lang w:val="es-CO"/>
         </w:rPr>
       </w:pPr>
-      <w:bookmarkStart w:id="11" w:name="_Toc85837172"/>
+      <w:bookmarkStart w:id="11" w:name="_Toc86773724"/>
       <w:r>
         <w:rPr>
           <w:lang w:val="es-CO"/>
@@ -4049,22 +4499,8 @@
         <w:rPr>
           <w:lang w:val="es-CO"/>
         </w:rPr>
-        <w:t xml:space="preserve"> diseño y construcción de programas de computadora y a la documentación asociada requerida para desarrollar, operar y mantenerlos. Se conoce también como desarrollo de software o producción de software (</w:t>
+        <w:t xml:space="preserve"> diseño y construcción de programas de computadora y a la documentación asociada requerida para desarrollar, operar y mantenerlos. Se conoce también como desarrollo de software o producción de software (Bohem, 1976).</w:t>
       </w:r>
-      <w:proofErr w:type="spellStart"/>
-      <w:r>
-        <w:rPr>
-          <w:lang w:val="es-CO"/>
-        </w:rPr>
-        <w:t>Bohem</w:t>
-      </w:r>
-      <w:proofErr w:type="spellEnd"/>
-      <w:r>
-        <w:rPr>
-          <w:lang w:val="es-CO"/>
-        </w:rPr>
-        <w:t>, 1976).</w:t>
-      </w:r>
     </w:p>
     <w:p>
       <w:pPr>
@@ -4113,7 +4549,7 @@
           <w:lang w:val="es-CO"/>
         </w:rPr>
       </w:pPr>
-      <w:bookmarkStart w:id="12" w:name="_Toc85837173"/>
+      <w:bookmarkStart w:id="12" w:name="_Toc86773725"/>
       <w:r>
         <w:rPr>
           <w:lang w:val="es-CO"/>
@@ -4130,7 +4566,7 @@
           <w:lang w:val="es-CO"/>
         </w:rPr>
       </w:pPr>
-      <w:bookmarkStart w:id="13" w:name="_Toc85837174"/>
+      <w:bookmarkStart w:id="13" w:name="_Toc86773726"/>
       <w:r>
         <w:rPr>
           <w:lang w:val="es-CO"/>
@@ -4342,7 +4778,7 @@
         </w:rPr>
         <w:br w:type="page"/>
       </w:r>
-      <w:bookmarkStart w:id="14" w:name="_Toc85837175"/>
+      <w:bookmarkStart w:id="14" w:name="_Toc86773727"/>
       <w:r>
         <w:rPr>
           <w:lang w:val="es-CO"/>
@@ -4393,7 +4829,7 @@
           <w:lang w:val="es-CO"/>
         </w:rPr>
       </w:pPr>
-      <w:bookmarkStart w:id="15" w:name="_Toc85837176"/>
+      <w:bookmarkStart w:id="15" w:name="_Toc86773728"/>
       <w:r>
         <w:rPr>
           <w:lang w:val="es-CO"/>
@@ -4410,7 +4846,7 @@
         </w:rPr>
       </w:pPr>
       <w:bookmarkStart w:id="16" w:name="_Toc285535806"/>
-      <w:bookmarkStart w:id="17" w:name="_Toc85837177"/>
+      <w:bookmarkStart w:id="17" w:name="_Toc86773729"/>
       <w:r>
         <w:rPr>
           <w:lang w:val="es-CO"/>
@@ -4703,7 +5139,7 @@
           <w:lang w:val="es-CO"/>
         </w:rPr>
       </w:pPr>
-      <w:bookmarkStart w:id="18" w:name="_Toc85837178"/>
+      <w:bookmarkStart w:id="18" w:name="_Toc86773730"/>
       <w:r>
         <w:rPr>
           <w:lang w:val="es-CO"/>
@@ -5007,7 +5443,7 @@
           <w:lang w:val="es-CO"/>
         </w:rPr>
       </w:pPr>
-      <w:bookmarkStart w:id="19" w:name="_Toc85837179"/>
+      <w:bookmarkStart w:id="19" w:name="_Toc86773731"/>
       <w:bookmarkEnd w:id="16"/>
       <w:r>
         <w:rPr>
@@ -5024,7 +5460,7 @@
           <w:lang w:val="es-CO"/>
         </w:rPr>
       </w:pPr>
-      <w:bookmarkStart w:id="20" w:name="_Toc85837180"/>
+      <w:bookmarkStart w:id="20" w:name="_Toc86773732"/>
       <w:r>
         <w:rPr>
           <w:lang w:val="es-CO"/>
@@ -5069,7 +5505,6 @@
         </w:rPr>
         <w:t> </w:t>
       </w:r>
-      <w:proofErr w:type="spellStart"/>
       <w:r>
         <w:rPr>
           <w:color w:val="222222"/>
@@ -5078,7 +5513,6 @@
         </w:rPr>
         <w:t>retail</w:t>
       </w:r>
-      <w:proofErr w:type="spellEnd"/>
       <w:r>
         <w:rPr>
           <w:rFonts w:ascii="Arial" w:hAnsi="Arial" w:cs="Arial"/>
@@ -5293,77 +5727,7 @@
         <w:rPr>
           <w:lang w:val="es-CO"/>
         </w:rPr>
-        <w:t>Estos resultados se dan gracias a la implementación rentable de innovadores formatos de valor (</w:t>
-      </w:r>
-      <w:proofErr w:type="spellStart"/>
-      <w:r>
-        <w:rPr>
-          <w:lang w:val="es-CO"/>
-        </w:rPr>
-        <w:t>Exito</w:t>
-      </w:r>
-      <w:proofErr w:type="spellEnd"/>
-      <w:r>
-        <w:rPr>
-          <w:lang w:val="es-CO"/>
-        </w:rPr>
-        <w:t xml:space="preserve"> </w:t>
-      </w:r>
-      <w:proofErr w:type="spellStart"/>
-      <w:r>
-        <w:rPr>
-          <w:lang w:val="es-CO"/>
-        </w:rPr>
-        <w:t>Wow</w:t>
-      </w:r>
-      <w:proofErr w:type="spellEnd"/>
-      <w:r>
-        <w:rPr>
-          <w:lang w:val="es-CO"/>
-        </w:rPr>
-        <w:t xml:space="preserve">, Carulla </w:t>
-      </w:r>
-      <w:proofErr w:type="spellStart"/>
-      <w:r>
-        <w:rPr>
-          <w:lang w:val="es-CO"/>
-        </w:rPr>
-        <w:t>Freshmarket</w:t>
-      </w:r>
-      <w:proofErr w:type="spellEnd"/>
-      <w:r>
-        <w:rPr>
-          <w:lang w:val="es-CO"/>
-        </w:rPr>
-        <w:t xml:space="preserve"> y </w:t>
-      </w:r>
-      <w:proofErr w:type="spellStart"/>
-      <w:r>
-        <w:rPr>
-          <w:lang w:val="es-CO"/>
-        </w:rPr>
-        <w:t>Surtimayorista</w:t>
-      </w:r>
-      <w:proofErr w:type="spellEnd"/>
-      <w:r>
-        <w:rPr>
-          <w:lang w:val="es-CO"/>
-        </w:rPr>
-        <w:t xml:space="preserve">) y la ejecución de la estrategia </w:t>
-      </w:r>
-      <w:proofErr w:type="spellStart"/>
-      <w:r>
-        <w:rPr>
-          <w:lang w:val="es-CO"/>
-        </w:rPr>
-        <w:t>omnicanal</w:t>
-      </w:r>
-      <w:proofErr w:type="spellEnd"/>
-      <w:r>
-        <w:rPr>
-          <w:lang w:val="es-CO"/>
-        </w:rPr>
-        <w:t xml:space="preserve"> (comercio electrónico y domicilios), que representaron el 75% del crecimiento de las ventas.</w:t>
+        <w:t>Estos resultados se dan gracias a la implementación rentable de innovadores formatos de valor (Exito Wow, Carulla Freshmarket y Surtimayorista) y la ejecución de la estrategia omnicanal (comercio electrónico y domicilios), que representaron el 75% del crecimiento de las ventas.</w:t>
       </w:r>
     </w:p>
     <w:p>
@@ -5377,7 +5741,7 @@
           <w:lang w:val="es-CO"/>
         </w:rPr>
       </w:pPr>
-      <w:bookmarkStart w:id="21" w:name="_Toc85837181"/>
+      <w:bookmarkStart w:id="21" w:name="_Toc86773733"/>
       <w:r>
         <w:rPr>
           <w:lang w:val="es-CO"/>
@@ -5752,7 +6116,7 @@
           <w:lang w:val="es-CO"/>
         </w:rPr>
       </w:pPr>
-      <w:bookmarkStart w:id="22" w:name="_Toc85837182"/>
+      <w:bookmarkStart w:id="22" w:name="_Toc86773734"/>
       <w:r>
         <w:rPr>
           <w:lang w:val="es-CO"/>
@@ -5772,21 +6136,13 @@
           <w:lang w:val="es-CO"/>
         </w:rPr>
       </w:pPr>
-      <w:bookmarkStart w:id="23" w:name="_Toc85837183"/>
+      <w:bookmarkStart w:id="23" w:name="_Toc86773735"/>
       <w:r>
         <w:rPr>
           <w:lang w:val="es-CO"/>
         </w:rPr>
-        <w:t xml:space="preserve">La </w:t>
+        <w:t>La Macheleria</w:t>
       </w:r>
-      <w:proofErr w:type="spellStart"/>
-      <w:r>
-        <w:rPr>
-          <w:lang w:val="es-CO"/>
-        </w:rPr>
-        <w:t>Macheleria</w:t>
-      </w:r>
-      <w:proofErr w:type="spellEnd"/>
       <w:r>
         <w:rPr>
           <w:lang w:val="es-CO"/>
@@ -6018,21 +6374,7 @@
           <w:lang w:val="es-CO"/>
         </w:rPr>
         <w:tab/>
-        <w:t xml:space="preserve">Los mejores </w:t>
-      </w:r>
-      <w:proofErr w:type="spellStart"/>
-      <w:r>
-        <w:rPr>
-          <w:lang w:val="es-CO"/>
-        </w:rPr>
-        <w:t>tips</w:t>
-      </w:r>
-      <w:proofErr w:type="spellEnd"/>
-      <w:r>
-        <w:rPr>
-          <w:lang w:val="es-CO"/>
-        </w:rPr>
-        <w:t>.</w:t>
+        <w:t>Los mejores tips.</w:t>
       </w:r>
     </w:p>
     <w:p>
@@ -6064,7 +6406,7 @@
           <w:lang w:val="es-CO"/>
         </w:rPr>
       </w:pPr>
-      <w:bookmarkStart w:id="24" w:name="_Toc85837184"/>
+      <w:bookmarkStart w:id="24" w:name="_Toc86773736"/>
       <w:r>
         <w:rPr>
           <w:lang w:val="es-CO"/>
@@ -6279,21 +6621,7 @@
           <w:lang w:val="es-CO"/>
         </w:rPr>
         <w:tab/>
-        <w:t xml:space="preserve">Un formulario para cada producto (Res, Cerdo, Pollo, Pescado, </w:t>
-      </w:r>
-      <w:proofErr w:type="spellStart"/>
-      <w:r>
-        <w:rPr>
-          <w:lang w:val="es-CO"/>
-        </w:rPr>
-        <w:t>etc</w:t>
-      </w:r>
-      <w:proofErr w:type="spellEnd"/>
-      <w:r>
-        <w:rPr>
-          <w:lang w:val="es-CO"/>
-        </w:rPr>
-        <w:t>).</w:t>
+        <w:t>Un formulario para cada producto (Res, Cerdo, Pollo, Pescado, etc).</w:t>
       </w:r>
     </w:p>
     <w:p>
@@ -6405,7 +6733,7 @@
           <w:lang w:val="es-CO"/>
         </w:rPr>
       </w:pPr>
-      <w:bookmarkStart w:id="25" w:name="_Toc85837185"/>
+      <w:bookmarkStart w:id="25" w:name="_Toc86773737"/>
       <w:r>
         <w:rPr>
           <w:lang w:val="es-CO"/>
@@ -6644,7 +6972,7 @@
         </w:rPr>
         <w:br w:type="page"/>
       </w:r>
-      <w:bookmarkStart w:id="26" w:name="_Toc85837186"/>
+      <w:bookmarkStart w:id="26" w:name="_Toc86773738"/>
       <w:r>
         <w:rPr>
           <w:lang w:val="es-CO"/>
@@ -6982,7 +7310,7 @@
         </w:rPr>
         <w:br w:type="page"/>
       </w:r>
-      <w:bookmarkStart w:id="27" w:name="_Toc85837187"/>
+      <w:bookmarkStart w:id="27" w:name="_Toc86773739"/>
       <w:r>
         <w:rPr>
           <w:lang w:val="es-CO"/>
@@ -6999,7 +7327,7 @@
           <w:lang w:val="es-CO"/>
         </w:rPr>
       </w:pPr>
-      <w:bookmarkStart w:id="28" w:name="_Toc85837188"/>
+      <w:bookmarkStart w:id="28" w:name="_Toc86773740"/>
       <w:r>
         <w:rPr>
           <w:lang w:val="es-CO"/>
@@ -7061,7 +7389,7 @@
         </w:rPr>
         <w:t xml:space="preserve"> </w:t>
       </w:r>
-      <w:bookmarkStart w:id="29" w:name="_Toc85837189"/>
+      <w:bookmarkStart w:id="29" w:name="_Toc86773741"/>
       <w:r>
         <w:rPr>
           <w:lang w:val="es-CO"/>
@@ -7807,7 +8135,7 @@
           <w:lang w:val="es-CO"/>
         </w:rPr>
       </w:pPr>
-      <w:bookmarkStart w:id="30" w:name="_Toc85837190"/>
+      <w:bookmarkStart w:id="30" w:name="_Toc86773742"/>
       <w:r>
         <w:rPr>
           <w:lang w:val="es-CO"/>
@@ -7887,7 +8215,7 @@
           <w:lang w:val="es-CO"/>
         </w:rPr>
       </w:pPr>
-      <w:bookmarkStart w:id="33" w:name="_Toc85837191"/>
+      <w:bookmarkStart w:id="33" w:name="_Toc86773743"/>
       <w:r>
         <w:rPr>
           <w:lang w:val="es-CO"/>
@@ -8666,29 +8994,7 @@
           <w:szCs w:val="22"/>
           <w:lang w:val="es-CO"/>
         </w:rPr>
-        <w:t xml:space="preserve">El domiciliario </w:t>
-      </w:r>
-      <w:proofErr w:type="spellStart"/>
-      <w:r>
-        <w:rPr>
-          <w:rFonts w:eastAsia="Calibri"/>
-          <w:color w:val="000000" w:themeColor="text1"/>
-          <w:sz w:val="22"/>
-          <w:szCs w:val="22"/>
-          <w:lang w:val="es-CO"/>
-        </w:rPr>
-        <w:t>tambien</w:t>
-      </w:r>
-      <w:proofErr w:type="spellEnd"/>
-      <w:r>
-        <w:rPr>
-          <w:rFonts w:eastAsia="Calibri"/>
-          <w:color w:val="000000" w:themeColor="text1"/>
-          <w:sz w:val="22"/>
-          <w:szCs w:val="22"/>
-          <w:lang w:val="es-CO"/>
-        </w:rPr>
-        <w:t xml:space="preserve"> puede:</w:t>
+        <w:t>El domiciliario tambien puede:</w:t>
       </w:r>
     </w:p>
     <w:p>
@@ -8853,7 +9159,7 @@
           <w:lang w:val="es-CO"/>
         </w:rPr>
       </w:pPr>
-      <w:bookmarkStart w:id="34" w:name="_Toc85837192"/>
+      <w:bookmarkStart w:id="34" w:name="_Toc86773744"/>
       <w:r>
         <w:rPr>
           <w:lang w:val="es-CO"/>
@@ -8876,7 +9182,7 @@
           <w:lang w:val="es-CO"/>
         </w:rPr>
       </w:pPr>
-      <w:bookmarkStart w:id="35" w:name="_Toc85837193"/>
+      <w:bookmarkStart w:id="35" w:name="_Toc86773745"/>
       <w:r>
         <w:rPr>
           <w:lang w:val="es-CO"/>
@@ -10788,7 +11094,7 @@
       <w:pPr>
         <w:pStyle w:val="Ttulo2"/>
       </w:pPr>
-      <w:bookmarkStart w:id="36" w:name="_Toc85837194"/>
+      <w:bookmarkStart w:id="36" w:name="_Toc86773746"/>
       <w:r>
         <w:t>REQUERIMIENTOS NO FUNCIONALES.</w:t>
       </w:r>
@@ -11634,7 +11940,7 @@
       <w:pPr>
         <w:pStyle w:val="Ttulo1"/>
       </w:pPr>
-      <w:bookmarkStart w:id="37" w:name="_Toc85837195"/>
+      <w:bookmarkStart w:id="37" w:name="_Toc86773747"/>
       <w:r>
         <w:t>CASOS DE USO</w:t>
       </w:r>
@@ -11651,7 +11957,7 @@
       <w:pPr>
         <w:pStyle w:val="Ttulo2"/>
       </w:pPr>
-      <w:bookmarkStart w:id="38" w:name="_Toc85837196"/>
+      <w:bookmarkStart w:id="38" w:name="_Toc86773748"/>
       <w:r>
         <w:rPr>
           <w:noProof/>
@@ -11789,7 +12095,7 @@
       <w:pPr>
         <w:pStyle w:val="Ttulo2"/>
       </w:pPr>
-      <w:bookmarkStart w:id="39" w:name="_Toc85837197"/>
+      <w:bookmarkStart w:id="39" w:name="_Toc86773749"/>
       <w:r>
         <w:t>CLIENTE</w:t>
       </w:r>
@@ -11820,7 +12126,7 @@
       <w:pPr>
         <w:pStyle w:val="Ttulo2"/>
       </w:pPr>
-      <w:bookmarkStart w:id="40" w:name="_Toc85837198"/>
+      <w:bookmarkStart w:id="40" w:name="_Toc86773750"/>
       <w:r>
         <w:t>DOMICILIARIO</w:t>
       </w:r>
@@ -11892,7 +12198,7 @@
       <w:pPr>
         <w:pStyle w:val="Ttulo2"/>
       </w:pPr>
-      <w:bookmarkStart w:id="41" w:name="_Toc85837199"/>
+      <w:bookmarkStart w:id="41" w:name="_Toc86773751"/>
       <w:r>
         <w:rPr>
           <w:noProof/>
@@ -11976,7 +12282,7 @@
       <w:pPr>
         <w:pStyle w:val="Ttulo2"/>
       </w:pPr>
-      <w:bookmarkStart w:id="42" w:name="_Toc85837200"/>
+      <w:bookmarkStart w:id="42" w:name="_Toc86773752"/>
       <w:r>
         <w:t>SISTEMA</w:t>
       </w:r>
@@ -12050,7 +12356,7 @@
       <w:pPr>
         <w:pStyle w:val="Ttulo1"/>
       </w:pPr>
-      <w:bookmarkStart w:id="43" w:name="_Toc85837201"/>
+      <w:bookmarkStart w:id="43" w:name="_Toc86773753"/>
       <w:r>
         <w:t>DESCRIPCION DE CASOS DE USO</w:t>
       </w:r>
@@ -12345,19 +12651,7 @@
               <w:rPr>
                 <w:lang w:val="es-ES"/>
               </w:rPr>
-              <w:t xml:space="preserve">Este caso de uso permite al </w:t>
-            </w:r>
-            <w:r>
-              <w:rPr>
-                <w:lang w:val="es-ES"/>
-              </w:rPr>
-              <w:t>usuario</w:t>
-            </w:r>
-            <w:r>
-              <w:rPr>
-                <w:lang w:val="es-ES"/>
-              </w:rPr>
-              <w:t xml:space="preserve"> consultar los productos disponibles en el aplicativo sin necesidad de estar registrado como cliente.</w:t>
+              <w:t>Este caso de uso permite al usuario consultar los productos disponibles en el aplicativo sin necesidad de estar registrado como cliente.</w:t>
             </w:r>
           </w:p>
         </w:tc>
@@ -12981,19 +13275,7 @@
               <w:rPr>
                 <w:lang w:val="es-ES"/>
               </w:rPr>
-              <w:t>Este caso de uso permite al cliente consultar los pedidos en el aplicativo previamente realizados</w:t>
-            </w:r>
-            <w:r>
-              <w:rPr>
-                <w:lang w:val="es-ES"/>
-              </w:rPr>
-              <w:t xml:space="preserve"> y así ver de manera más descriptiva cada uno de ellos</w:t>
-            </w:r>
-            <w:r>
-              <w:rPr>
-                <w:lang w:val="es-ES"/>
-              </w:rPr>
-              <w:t>.</w:t>
+              <w:t>Este caso de uso permite al cliente consultar los pedidos en el aplicativo previamente realizados y así ver de manera más descriptiva cada uno de ellos.</w:t>
             </w:r>
           </w:p>
         </w:tc>
@@ -13174,19 +13456,7 @@
               <w:rPr>
                 <w:lang w:val="es-ES"/>
               </w:rPr>
-              <w:t>El cliente selecciona la opción de consultar pedido</w:t>
-            </w:r>
-            <w:r>
-              <w:rPr>
-                <w:lang w:val="es-ES"/>
-              </w:rPr>
-              <w:t>s</w:t>
-            </w:r>
-            <w:r>
-              <w:rPr>
-                <w:lang w:val="es-ES"/>
-              </w:rPr>
-              <w:t>.</w:t>
+              <w:t>El cliente selecciona la opción de consultar pedidos.</w:t>
             </w:r>
           </w:p>
           <w:p>
@@ -16063,13 +16333,7 @@
               <w:rPr>
                 <w:lang w:val="es-ES"/>
               </w:rPr>
-              <w:t>persona – domicilio y contacto</w:t>
-            </w:r>
-            <w:r>
-              <w:rPr>
-                <w:lang w:val="es-ES"/>
-              </w:rPr>
-              <w:t>.</w:t>
+              <w:t>persona – domicilio y contacto.</w:t>
             </w:r>
           </w:p>
           <w:p>
@@ -16942,19 +17206,7 @@
               <w:rPr>
                 <w:lang w:val="es-ES"/>
               </w:rPr>
-              <w:t xml:space="preserve">Si no selecciona la opción para consultar </w:t>
-            </w:r>
-            <w:r>
-              <w:rPr>
-                <w:lang w:val="es-ES"/>
-              </w:rPr>
-              <w:t xml:space="preserve">domiciliarios </w:t>
-            </w:r>
-            <w:r>
-              <w:rPr>
-                <w:lang w:val="es-ES"/>
-              </w:rPr>
-              <w:t>no se mostrarán datos de domiciliarios</w:t>
+              <w:t>Si no selecciona la opción para consultar domiciliarios no se mostrarán datos de domiciliarios</w:t>
             </w:r>
           </w:p>
           <w:p>
@@ -17272,13 +17524,7 @@
               <w:rPr>
                 <w:lang w:val="es-ES"/>
               </w:rPr>
-              <w:t>Asignar perdido a un</w:t>
-            </w:r>
-            <w:r>
-              <w:rPr>
-                <w:lang w:val="es-ES"/>
-              </w:rPr>
-              <w:t xml:space="preserve"> domiciliario</w:t>
+              <w:t>Asignar perdido a un domiciliario</w:t>
             </w:r>
           </w:p>
         </w:tc>
@@ -17384,19 +17630,11 @@
                 <w:lang w:val="es-ES"/>
               </w:rPr>
             </w:pPr>
-            <w:proofErr w:type="spellStart"/>
-            <w:r>
-              <w:rPr>
-                <w:lang w:val="es-ES"/>
-              </w:rPr>
-              <w:t>Include</w:t>
-            </w:r>
-            <w:proofErr w:type="spellEnd"/>
-            <w:r>
-              <w:rPr>
-                <w:lang w:val="es-ES"/>
-              </w:rPr>
-              <w:t xml:space="preserve"> </w:t>
+            <w:r>
+              <w:rPr>
+                <w:lang w:val="es-ES"/>
+              </w:rPr>
+              <w:t xml:space="preserve">Include </w:t>
             </w:r>
           </w:p>
         </w:tc>
@@ -17580,31 +17818,7 @@
               <w:rPr>
                 <w:lang w:val="es-ES"/>
               </w:rPr>
-              <w:t>El sistema debe notificar con un mensaje la asignación exitosa del pedido a</w:t>
-            </w:r>
-            <w:r>
-              <w:rPr>
-                <w:lang w:val="es-ES"/>
-              </w:rPr>
-              <w:t>l</w:t>
-            </w:r>
-            <w:r>
-              <w:rPr>
-                <w:lang w:val="es-ES"/>
-              </w:rPr>
-              <w:t xml:space="preserve"> </w:t>
-            </w:r>
-            <w:r>
-              <w:rPr>
-                <w:lang w:val="es-ES"/>
-              </w:rPr>
-              <w:t>domiciliario</w:t>
-            </w:r>
-            <w:r>
-              <w:rPr>
-                <w:lang w:val="es-ES"/>
-              </w:rPr>
-              <w:t>.</w:t>
+              <w:t>El sistema debe notificar con un mensaje la asignación exitosa del pedido al domiciliario.</w:t>
             </w:r>
           </w:p>
         </w:tc>
@@ -17664,25 +17878,7 @@
               <w:rPr>
                 <w:lang w:val="es-ES"/>
               </w:rPr>
-              <w:t xml:space="preserve">El </w:t>
-            </w:r>
-            <w:r>
-              <w:rPr>
-                <w:lang w:val="es-ES"/>
-              </w:rPr>
-              <w:t>usuario selecciona la opción de</w:t>
-            </w:r>
-            <w:r>
-              <w:rPr>
-                <w:lang w:val="es-ES"/>
-              </w:rPr>
-              <w:t xml:space="preserve"> consulta los pedidos </w:t>
-            </w:r>
-            <w:r>
-              <w:rPr>
-                <w:lang w:val="es-ES"/>
-              </w:rPr>
-              <w:t>que no tienen un domiciliario asignado.</w:t>
+              <w:t>El usuario selecciona la opción de consulta los pedidos que no tienen un domiciliario asignado.</w:t>
             </w:r>
           </w:p>
           <w:p>
@@ -17718,13 +17914,7 @@
               <w:rPr>
                 <w:lang w:val="es-ES"/>
               </w:rPr>
-              <w:t>El usuario selecciona el pedido a asignar</w:t>
-            </w:r>
-            <w:r>
-              <w:rPr>
-                <w:lang w:val="es-ES"/>
-              </w:rPr>
-              <w:t>.</w:t>
+              <w:t>El usuario selecciona el pedido a asignar.</w:t>
             </w:r>
           </w:p>
           <w:p>
@@ -17838,13 +18028,7 @@
               <w:rPr>
                 <w:lang w:val="es-ES"/>
               </w:rPr>
-              <w:t>Si no selecciona la opción de consultar los pedidos sin domiciliario el sistema no realiza ninguna acción</w:t>
-            </w:r>
-            <w:r>
-              <w:rPr>
-                <w:lang w:val="es-ES"/>
-              </w:rPr>
-              <w:t>.</w:t>
+              <w:t>Si no selecciona la opción de consultar los pedidos sin domiciliario el sistema no realiza ninguna acción.</w:t>
             </w:r>
           </w:p>
           <w:p>
@@ -18253,14 +18437,12 @@
                 <w:lang w:val="es-ES"/>
               </w:rPr>
             </w:pPr>
-            <w:proofErr w:type="spellStart"/>
             <w:r>
               <w:rPr>
                 <w:lang w:val="es-ES"/>
               </w:rPr>
               <w:t>Include</w:t>
             </w:r>
-            <w:proofErr w:type="spellEnd"/>
           </w:p>
         </w:tc>
       </w:tr>
@@ -18450,19 +18632,7 @@
               <w:rPr>
                 <w:lang w:val="es-ES"/>
               </w:rPr>
-              <w:t>El sistema mostrar un mensaje notificando</w:t>
-            </w:r>
-            <w:r>
-              <w:rPr>
-                <w:lang w:val="es-ES"/>
-              </w:rPr>
-              <w:t xml:space="preserve"> que se registró el pedido correctamente</w:t>
-            </w:r>
-            <w:r>
-              <w:rPr>
-                <w:lang w:val="es-ES"/>
-              </w:rPr>
-              <w:t>.</w:t>
+              <w:t>El sistema mostrar un mensaje notificando que se registró el pedido correctamente.</w:t>
             </w:r>
           </w:p>
         </w:tc>
@@ -18522,19 +18692,7 @@
               <w:rPr>
                 <w:lang w:val="es-ES"/>
               </w:rPr>
-              <w:t xml:space="preserve">Selecciona la opción de </w:t>
-            </w:r>
-            <w:r>
-              <w:rPr>
-                <w:lang w:val="es-ES"/>
-              </w:rPr>
-              <w:t>consultar clientes</w:t>
-            </w:r>
-            <w:r>
-              <w:rPr>
-                <w:lang w:val="es-ES"/>
-              </w:rPr>
-              <w:t>.</w:t>
+              <w:t>Selecciona la opción de consultar clientes.</w:t>
             </w:r>
           </w:p>
           <w:p>
@@ -18570,13 +18728,7 @@
               <w:rPr>
                 <w:lang w:val="es-ES"/>
               </w:rPr>
-              <w:t>El usuario selecciona</w:t>
-            </w:r>
-            <w:r>
-              <w:rPr>
-                <w:lang w:val="es-ES"/>
-              </w:rPr>
-              <w:t xml:space="preserve"> los productos requeridos.</w:t>
+              <w:t>El usuario selecciona los productos requeridos.</w:t>
             </w:r>
           </w:p>
           <w:p>
@@ -18708,25 +18860,7 @@
               <w:rPr>
                 <w:lang w:val="es-ES"/>
               </w:rPr>
-              <w:t xml:space="preserve">Si no </w:t>
-            </w:r>
-            <w:r>
-              <w:rPr>
-                <w:lang w:val="es-ES"/>
-              </w:rPr>
-              <w:t>selecciona</w:t>
-            </w:r>
-            <w:r>
-              <w:rPr>
-                <w:lang w:val="es-ES"/>
-              </w:rPr>
-              <w:t xml:space="preserve"> los productos no se llevará a cabo la función requerida</w:t>
-            </w:r>
-            <w:r>
-              <w:rPr>
-                <w:lang w:val="es-ES"/>
-              </w:rPr>
-              <w:t>.</w:t>
+              <w:t>Si no selecciona los productos no se llevará a cabo la función requerida.</w:t>
             </w:r>
           </w:p>
           <w:p>
@@ -19308,13 +19442,7 @@
               <w:rPr>
                 <w:lang w:val="es-ES"/>
               </w:rPr>
-              <w:t>Selecciona la opción de actualizar información persona</w:t>
-            </w:r>
-            <w:r>
-              <w:rPr>
-                <w:lang w:val="es-ES"/>
-              </w:rPr>
-              <w:t>l</w:t>
+              <w:t>Selecciona la opción de actualizar información personal</w:t>
             </w:r>
           </w:p>
           <w:p>
@@ -19812,28 +19940,12 @@
                 <w:lang w:val="es-ES"/>
               </w:rPr>
             </w:pPr>
-            <w:proofErr w:type="spellStart"/>
-            <w:r>
-              <w:rPr>
-                <w:lang w:val="es-ES"/>
-              </w:rPr>
-              <w:t>Extend</w:t>
-            </w:r>
-            <w:proofErr w:type="spellEnd"/>
-            <w:r>
-              <w:rPr>
-                <w:lang w:val="es-ES"/>
-              </w:rPr>
-              <w:t xml:space="preserve"> (Extensión), </w:t>
-            </w:r>
-            <w:proofErr w:type="spellStart"/>
-            <w:r>
-              <w:rPr>
-                <w:lang w:val="es-ES"/>
-              </w:rPr>
-              <w:t>Include</w:t>
-            </w:r>
-            <w:proofErr w:type="spellEnd"/>
+            <w:r>
+              <w:rPr>
+                <w:lang w:val="es-ES"/>
+              </w:rPr>
+              <w:t>Extend (Extensión), Include</w:t>
+            </w:r>
           </w:p>
         </w:tc>
       </w:tr>
@@ -20445,19 +20557,11 @@
                 <w:lang w:val="es-ES"/>
               </w:rPr>
             </w:pPr>
-            <w:proofErr w:type="spellStart"/>
-            <w:r>
-              <w:rPr>
-                <w:lang w:val="es-ES"/>
-              </w:rPr>
-              <w:t>Include</w:t>
-            </w:r>
-            <w:proofErr w:type="spellEnd"/>
-            <w:r>
-              <w:rPr>
-                <w:lang w:val="es-ES"/>
-              </w:rPr>
-              <w:t xml:space="preserve"> (Inclusión)</w:t>
+            <w:r>
+              <w:rPr>
+                <w:lang w:val="es-ES"/>
+              </w:rPr>
+              <w:t>Include (Inclusión)</w:t>
             </w:r>
           </w:p>
         </w:tc>
@@ -20512,19 +20616,7 @@
               <w:rPr>
                 <w:lang w:val="es-ES"/>
               </w:rPr>
-              <w:t xml:space="preserve">Este caso de uso permite al </w:t>
-            </w:r>
-            <w:r>
-              <w:rPr>
-                <w:lang w:val="es-ES"/>
-              </w:rPr>
-              <w:t xml:space="preserve">usuario </w:t>
-            </w:r>
-            <w:r>
-              <w:rPr>
-                <w:lang w:val="es-ES"/>
-              </w:rPr>
-              <w:t>registrar un pago en el aplicativo.</w:t>
+              <w:t>Este caso de uso permite al usuario registrar un pago en el aplicativo.</w:t>
             </w:r>
           </w:p>
         </w:tc>
@@ -20712,19 +20804,7 @@
               <w:rPr>
                 <w:lang w:val="es-ES"/>
               </w:rPr>
-              <w:t>Selecciona la opción de</w:t>
-            </w:r>
-            <w:r>
-              <w:rPr>
-                <w:lang w:val="es-ES"/>
-              </w:rPr>
-              <w:t xml:space="preserve"> consultar pedidos</w:t>
-            </w:r>
-            <w:r>
-              <w:rPr>
-                <w:lang w:val="es-ES"/>
-              </w:rPr>
-              <w:t>.</w:t>
+              <w:t>Selecciona la opción de consultar pedidos.</w:t>
             </w:r>
           </w:p>
           <w:p>
@@ -20742,13 +20822,7 @@
               <w:rPr>
                 <w:lang w:val="es-ES"/>
               </w:rPr>
-              <w:t>El usuario selecciona el pedido a consultar</w:t>
-            </w:r>
-            <w:r>
-              <w:rPr>
-                <w:lang w:val="es-ES"/>
-              </w:rPr>
-              <w:t>.</w:t>
+              <w:t>El usuario selecciona el pedido a consultar.</w:t>
             </w:r>
           </w:p>
           <w:p>
@@ -20784,13 +20858,7 @@
               <w:rPr>
                 <w:lang w:val="es-ES"/>
               </w:rPr>
-              <w:t xml:space="preserve">El sistema validara </w:t>
-            </w:r>
-            <w:r>
-              <w:rPr>
-                <w:lang w:val="es-ES"/>
-              </w:rPr>
-              <w:t>el nuevo estado y notifica el cambio exitosamente.</w:t>
+              <w:t>El sistema validara el nuevo estado y notifica el cambio exitosamente.</w:t>
             </w:r>
           </w:p>
         </w:tc>
@@ -20850,19 +20918,7 @@
               <w:rPr>
                 <w:lang w:val="es-ES"/>
               </w:rPr>
-              <w:t>Si</w:t>
-            </w:r>
-            <w:r>
-              <w:rPr>
-                <w:lang w:val="es-ES"/>
-              </w:rPr>
-              <w:t xml:space="preserve"> selecciona la opción de consultar pedido no es posible realizar la acción</w:t>
-            </w:r>
-            <w:r>
-              <w:rPr>
-                <w:lang w:val="es-ES"/>
-              </w:rPr>
-              <w:t>.</w:t>
+              <w:t>Si selecciona la opción de consultar pedido no es posible realizar la acción.</w:t>
             </w:r>
           </w:p>
           <w:p>
@@ -20880,13 +20936,7 @@
               <w:rPr>
                 <w:lang w:val="es-ES"/>
               </w:rPr>
-              <w:t xml:space="preserve">Si </w:t>
-            </w:r>
-            <w:r>
-              <w:rPr>
-                <w:lang w:val="es-ES"/>
-              </w:rPr>
-              <w:t>selecciona el pedido a consultar debe salirse del sistema.</w:t>
+              <w:t>Si selecciona el pedido a consultar debe salirse del sistema.</w:t>
             </w:r>
           </w:p>
           <w:p>
@@ -20904,13 +20954,7 @@
               <w:rPr>
                 <w:lang w:val="es-ES"/>
               </w:rPr>
-              <w:t>Si no se cambia el estado del pedido a pagado debe salirse del sistema</w:t>
-            </w:r>
-            <w:r>
-              <w:rPr>
-                <w:lang w:val="es-ES"/>
-              </w:rPr>
-              <w:t>.</w:t>
+              <w:t>Si no se cambia el estado del pedido a pagado debe salirse del sistema.</w:t>
             </w:r>
           </w:p>
           <w:p>
@@ -20928,19 +20972,7 @@
               <w:rPr>
                 <w:lang w:val="es-ES"/>
               </w:rPr>
-              <w:t>Si</w:t>
-            </w:r>
-            <w:r>
-              <w:rPr>
-                <w:lang w:val="es-ES"/>
-              </w:rPr>
-              <w:t xml:space="preserve"> el sistema encuentra un error al validar notifica el mismo</w:t>
-            </w:r>
-            <w:r>
-              <w:rPr>
-                <w:lang w:val="es-ES"/>
-              </w:rPr>
-              <w:t>.</w:t>
+              <w:t>Si el sistema encuentra un error al validar notifica el mismo.</w:t>
             </w:r>
           </w:p>
         </w:tc>
@@ -22127,31 +22159,7 @@
               <w:rPr>
                 <w:lang w:val="es-ES"/>
               </w:rPr>
-              <w:t xml:space="preserve">Este caso de uso permite al </w:t>
-            </w:r>
-            <w:r>
-              <w:rPr>
-                <w:lang w:val="es-ES"/>
-              </w:rPr>
-              <w:t>usuario</w:t>
-            </w:r>
-            <w:r>
-              <w:rPr>
-                <w:lang w:val="es-ES"/>
-              </w:rPr>
-              <w:t xml:space="preserve"> consultar los pedidos </w:t>
-            </w:r>
-            <w:r>
-              <w:rPr>
-                <w:lang w:val="es-ES"/>
-              </w:rPr>
-              <w:t>registrados</w:t>
-            </w:r>
-            <w:r>
-              <w:rPr>
-                <w:lang w:val="es-ES"/>
-              </w:rPr>
-              <w:t xml:space="preserve"> en el aplicativo.</w:t>
+              <w:t>Este caso de uso permite al usuario consultar los pedidos registrados en el aplicativo.</w:t>
             </w:r>
           </w:p>
         </w:tc>
@@ -22321,19 +22329,7 @@
               <w:rPr>
                 <w:lang w:val="es-ES"/>
               </w:rPr>
-              <w:t xml:space="preserve">El </w:t>
-            </w:r>
-            <w:r>
-              <w:rPr>
-                <w:lang w:val="es-ES"/>
-              </w:rPr>
-              <w:t>usuario</w:t>
-            </w:r>
-            <w:r>
-              <w:rPr>
-                <w:lang w:val="es-ES"/>
-              </w:rPr>
-              <w:t xml:space="preserve"> selecciona la opción de consultar pedidos.</w:t>
+              <w:t>El usuario selecciona la opción de consultar pedidos.</w:t>
             </w:r>
           </w:p>
           <w:p>
@@ -22351,19 +22347,7 @@
               <w:rPr>
                 <w:lang w:val="es-ES"/>
               </w:rPr>
-              <w:t xml:space="preserve">El sistema muestra los pedidos </w:t>
-            </w:r>
-            <w:r>
-              <w:rPr>
-                <w:lang w:val="es-ES"/>
-              </w:rPr>
-              <w:t>registrados</w:t>
-            </w:r>
-            <w:r>
-              <w:rPr>
-                <w:lang w:val="es-ES"/>
-              </w:rPr>
-              <w:t>.</w:t>
+              <w:t>El sistema muestra los pedidos registrados.</w:t>
             </w:r>
           </w:p>
           <w:p>
@@ -22381,19 +22365,7 @@
               <w:rPr>
                 <w:lang w:val="es-ES"/>
               </w:rPr>
-              <w:t xml:space="preserve">El </w:t>
-            </w:r>
-            <w:r>
-              <w:rPr>
-                <w:lang w:val="es-ES"/>
-              </w:rPr>
-              <w:t>usuario</w:t>
-            </w:r>
-            <w:r>
-              <w:rPr>
-                <w:lang w:val="es-ES"/>
-              </w:rPr>
-              <w:t xml:space="preserve"> selecciona el pedido a consultar</w:t>
+              <w:t>El usuario selecciona el pedido a consultar</w:t>
             </w:r>
           </w:p>
           <w:p>
@@ -23186,19 +23158,7 @@
               <w:rPr>
                 <w:lang w:val="es-ES"/>
               </w:rPr>
-              <w:t xml:space="preserve">Si </w:t>
-            </w:r>
-            <w:r>
-              <w:rPr>
-                <w:lang w:val="es-ES"/>
-              </w:rPr>
-              <w:t>no selecciona la opción de consultar pedidos no se realiza ninguna acción</w:t>
-            </w:r>
-            <w:r>
-              <w:rPr>
-                <w:lang w:val="es-ES"/>
-              </w:rPr>
-              <w:t>.</w:t>
+              <w:t>Si no selecciona la opción de consultar pedidos no se realiza ninguna acción.</w:t>
             </w:r>
           </w:p>
           <w:p>
@@ -23661,31 +23621,7 @@
               <w:rPr>
                 <w:lang w:val="es-ES"/>
               </w:rPr>
-              <w:t xml:space="preserve">Este caso de uso permite al </w:t>
-            </w:r>
-            <w:r>
-              <w:rPr>
-                <w:lang w:val="es-ES"/>
-              </w:rPr>
-              <w:t>usuario</w:t>
-            </w:r>
-            <w:r>
-              <w:rPr>
-                <w:lang w:val="es-ES"/>
-              </w:rPr>
-              <w:t xml:space="preserve"> </w:t>
-            </w:r>
-            <w:r>
-              <w:rPr>
-                <w:lang w:val="es-ES"/>
-              </w:rPr>
-              <w:t xml:space="preserve">actualizar </w:t>
-            </w:r>
-            <w:r>
-              <w:rPr>
-                <w:lang w:val="es-ES"/>
-              </w:rPr>
-              <w:t>su información personal de su cuenta.</w:t>
+              <w:t>Este caso de uso permite al usuario actualizar su información personal de su cuenta.</w:t>
             </w:r>
           </w:p>
         </w:tc>
@@ -23855,19 +23791,7 @@
               <w:rPr>
                 <w:lang w:val="es-ES"/>
               </w:rPr>
-              <w:t xml:space="preserve">El </w:t>
-            </w:r>
-            <w:r>
-              <w:rPr>
-                <w:lang w:val="es-ES"/>
-              </w:rPr>
-              <w:t>usuario</w:t>
-            </w:r>
-            <w:r>
-              <w:rPr>
-                <w:lang w:val="es-ES"/>
-              </w:rPr>
-              <w:t xml:space="preserve"> selecciona la opción de actualizar información personal.</w:t>
+              <w:t>El usuario selecciona la opción de actualizar información personal.</w:t>
             </w:r>
           </w:p>
           <w:p>
@@ -23885,13 +23809,7 @@
               <w:rPr>
                 <w:lang w:val="es-ES"/>
               </w:rPr>
-              <w:t xml:space="preserve">El </w:t>
-            </w:r>
-            <w:r>
-              <w:rPr>
-                <w:lang w:val="es-ES"/>
-              </w:rPr>
-              <w:t>usuario</w:t>
+              <w:t>El usuario</w:t>
             </w:r>
             <w:r>
               <w:rPr>
@@ -24647,19 +24565,7 @@
               <w:rPr>
                 <w:lang w:val="es-CO"/>
               </w:rPr>
-              <w:t xml:space="preserve">Cuando un </w:t>
-            </w:r>
-            <w:r>
-              <w:rPr>
-                <w:lang w:val="es-CO"/>
-              </w:rPr>
-              <w:t>usuario</w:t>
-            </w:r>
-            <w:r>
-              <w:rPr>
-                <w:lang w:val="es-CO"/>
-              </w:rPr>
-              <w:t xml:space="preserve"> realiza un pedido el sistema valida que la cantidad restante del producto en cuestión no esté cerca de la cantidad mínima, si es así notifica al administrador</w:t>
+              <w:t>Cuando un usuario realiza un pedido el sistema valida que la cantidad restante del producto en cuestión no esté cerca de la cantidad mínima, si es así notifica al administrador</w:t>
             </w:r>
           </w:p>
           <w:p>
@@ -25755,13 +25661,7 @@
               <w:rPr>
                 <w:lang w:val="es-ES"/>
               </w:rPr>
-              <w:t>Registrar</w:t>
-            </w:r>
-            <w:r>
-              <w:rPr>
-                <w:lang w:val="es-ES"/>
-              </w:rPr>
-              <w:t xml:space="preserve"> domiciliario</w:t>
+              <w:t>Registrar domiciliario</w:t>
             </w:r>
           </w:p>
         </w:tc>
@@ -25867,14 +25767,12 @@
                 <w:lang w:val="es-ES"/>
               </w:rPr>
             </w:pPr>
-            <w:proofErr w:type="spellStart"/>
             <w:r>
               <w:rPr>
                 <w:lang w:val="es-ES"/>
               </w:rPr>
               <w:t>include</w:t>
             </w:r>
-            <w:proofErr w:type="spellEnd"/>
           </w:p>
         </w:tc>
       </w:tr>
@@ -25940,19 +25838,7 @@
               <w:rPr>
                 <w:lang w:val="es-ES"/>
               </w:rPr>
-              <w:t xml:space="preserve"> registra</w:t>
-            </w:r>
-            <w:r>
-              <w:rPr>
-                <w:lang w:val="es-ES"/>
-              </w:rPr>
-              <w:t>r domiciliarios en el sistema para poder asignarles pedidos, y que estos actualicen los estados de los pedidos</w:t>
-            </w:r>
-            <w:r>
-              <w:rPr>
-                <w:lang w:val="es-ES"/>
-              </w:rPr>
-              <w:t>.</w:t>
+              <w:t xml:space="preserve"> registrar domiciliarios en el sistema para poder asignarles pedidos, y que estos actualicen los estados de los pedidos.</w:t>
             </w:r>
           </w:p>
         </w:tc>
@@ -26055,13 +25941,7 @@
               <w:rPr>
                 <w:lang w:val="es-ES"/>
               </w:rPr>
-              <w:t>El sistema debe mostrar un mensaje de notificación</w:t>
-            </w:r>
-            <w:r>
-              <w:rPr>
-                <w:lang w:val="es-ES"/>
-              </w:rPr>
-              <w:t xml:space="preserve"> sobre el registro exitoso</w:t>
+              <w:t>El sistema debe mostrar un mensaje de notificación sobre el registro exitoso</w:t>
             </w:r>
           </w:p>
           <w:p>
@@ -26577,13 +26457,7 @@
               <w:rPr>
                 <w:lang w:val="es-ES"/>
               </w:rPr>
-              <w:t xml:space="preserve">Registrar </w:t>
-            </w:r>
-            <w:r>
-              <w:rPr>
-                <w:lang w:val="es-ES"/>
-              </w:rPr>
-              <w:t>cliente</w:t>
+              <w:t>Registrar cliente</w:t>
             </w:r>
           </w:p>
         </w:tc>
@@ -26689,20 +26563,12 @@
                 <w:lang w:val="es-ES"/>
               </w:rPr>
             </w:pPr>
-            <w:proofErr w:type="spellStart"/>
-            <w:r>
-              <w:rPr>
-                <w:lang w:val="es-ES"/>
-              </w:rPr>
-              <w:t>I</w:t>
-            </w:r>
-            <w:r>
-              <w:rPr>
-                <w:lang w:val="es-ES"/>
-              </w:rPr>
-              <w:t>nclude</w:t>
-            </w:r>
-            <w:proofErr w:type="spellEnd"/>
+            <w:r>
+              <w:rPr>
+                <w:lang w:val="es-ES"/>
+              </w:rPr>
+              <w:t>Include</w:t>
+            </w:r>
           </w:p>
         </w:tc>
       </w:tr>
@@ -26756,57 +26622,7 @@
               <w:rPr>
                 <w:lang w:val="es-ES"/>
               </w:rPr>
-              <w:t xml:space="preserve">Este caso de uso permite al </w:t>
-            </w:r>
-            <w:r>
-              <w:rPr>
-                <w:lang w:val="es-ES"/>
-              </w:rPr>
-              <w:t>administrador</w:t>
-            </w:r>
-            <w:r>
-              <w:rPr>
-                <w:lang w:val="es-ES"/>
-              </w:rPr>
-              <w:t xml:space="preserve"> registrar </w:t>
-            </w:r>
-            <w:r>
-              <w:rPr>
-                <w:lang w:val="es-ES"/>
-              </w:rPr>
-              <w:t xml:space="preserve">cliente </w:t>
-            </w:r>
-            <w:r>
-              <w:rPr>
-                <w:lang w:val="es-ES"/>
-              </w:rPr>
-              <w:t>en el sistema para</w:t>
-            </w:r>
-            <w:r>
-              <w:rPr>
-                <w:lang w:val="es-ES"/>
-              </w:rPr>
-              <w:t xml:space="preserve"> que tengan acceso a </w:t>
-            </w:r>
-            <w:proofErr w:type="spellStart"/>
-            <w:r>
-              <w:rPr>
-                <w:lang w:val="es-ES"/>
-              </w:rPr>
-              <w:t>el</w:t>
-            </w:r>
-            <w:proofErr w:type="spellEnd"/>
-            <w:r>
-              <w:rPr>
-                <w:lang w:val="es-ES"/>
-              </w:rPr>
-              <w:t xml:space="preserve"> aplicativo</w:t>
-            </w:r>
-            <w:r>
-              <w:rPr>
-                <w:lang w:val="es-ES"/>
-              </w:rPr>
-              <w:t>.</w:t>
+              <w:t>Este caso de uso permite al administrador registrar cliente en el sistema para que tengan acceso a el aplicativo.</w:t>
             </w:r>
           </w:p>
           <w:p>
@@ -27302,13 +27118,7 @@
               <w:rPr>
                 <w:lang w:val="es-ES"/>
               </w:rPr>
-              <w:t xml:space="preserve">Registrar </w:t>
-            </w:r>
-            <w:r>
-              <w:rPr>
-                <w:lang w:val="es-ES"/>
-              </w:rPr>
-              <w:t>secretario</w:t>
+              <w:t>Registrar secretario</w:t>
             </w:r>
           </w:p>
         </w:tc>
@@ -27414,14 +27224,12 @@
                 <w:lang w:val="es-ES"/>
               </w:rPr>
             </w:pPr>
-            <w:proofErr w:type="spellStart"/>
             <w:r>
               <w:rPr>
                 <w:lang w:val="es-ES"/>
               </w:rPr>
               <w:t>Include</w:t>
             </w:r>
-            <w:proofErr w:type="spellEnd"/>
           </w:p>
         </w:tc>
       </w:tr>
@@ -27475,52 +27283,20 @@
               <w:rPr>
                 <w:lang w:val="es-ES"/>
               </w:rPr>
-              <w:t xml:space="preserve">Este caso de uso permite al administrador registrar </w:t>
-            </w:r>
-            <w:r>
-              <w:rPr>
-                <w:lang w:val="es-ES"/>
-              </w:rPr>
-              <w:t>secretario</w:t>
-            </w:r>
-            <w:r>
-              <w:rPr>
-                <w:lang w:val="es-ES"/>
-              </w:rPr>
-              <w:t xml:space="preserve"> en el sistema para que tengan acceso a </w:t>
-            </w:r>
-            <w:proofErr w:type="spellStart"/>
-            <w:r>
-              <w:rPr>
-                <w:lang w:val="es-ES"/>
-              </w:rPr>
-              <w:t>el</w:t>
-            </w:r>
-            <w:proofErr w:type="spellEnd"/>
-            <w:r>
-              <w:rPr>
-                <w:lang w:val="es-ES"/>
-              </w:rPr>
-              <w:t xml:space="preserve"> aplicativo.</w:t>
-            </w:r>
-          </w:p>
-          <w:p>
-            <w:pPr>
-              <w:rPr>
-                <w:lang w:val="es-ES"/>
-              </w:rPr>
-            </w:pPr>
-            <w:r>
-              <w:rPr>
-                <w:lang w:val="es-ES"/>
-              </w:rPr>
-              <w:t xml:space="preserve">Para esto se necesita la información personal del </w:t>
-            </w:r>
-            <w:r>
-              <w:rPr>
-                <w:lang w:val="es-ES"/>
-              </w:rPr>
-              <w:t>secretario a registrar.</w:t>
+              <w:t>Este caso de uso permite al administrador registrar secretario en el sistema para que tengan acceso a el aplicativo.</w:t>
+            </w:r>
+          </w:p>
+          <w:p>
+            <w:pPr>
+              <w:rPr>
+                <w:lang w:val="es-ES"/>
+              </w:rPr>
+            </w:pPr>
+            <w:r>
+              <w:rPr>
+                <w:lang w:val="es-ES"/>
+              </w:rPr>
+              <w:t>Para esto se necesita la información personal del secretario a registrar.</w:t>
             </w:r>
           </w:p>
         </w:tc>
@@ -27574,13 +27350,7 @@
               <w:rPr>
                 <w:lang w:val="es-ES"/>
               </w:rPr>
-              <w:t xml:space="preserve">Gestionar </w:t>
-            </w:r>
-            <w:r>
-              <w:rPr>
-                <w:lang w:val="es-ES"/>
-              </w:rPr>
-              <w:t>secretario.</w:t>
+              <w:t>Gestionar secretario.</w:t>
             </w:r>
           </w:p>
         </w:tc>
@@ -28093,13 +27863,7 @@
               <w:rPr>
                 <w:lang w:val="es-ES"/>
               </w:rPr>
-              <w:t xml:space="preserve">Registrar </w:t>
-            </w:r>
-            <w:r>
-              <w:rPr>
-                <w:lang w:val="es-ES"/>
-              </w:rPr>
-              <w:t>descuento</w:t>
+              <w:t>Registrar descuento</w:t>
             </w:r>
           </w:p>
         </w:tc>
@@ -28205,14 +27969,12 @@
                 <w:lang w:val="es-ES"/>
               </w:rPr>
             </w:pPr>
-            <w:proofErr w:type="spellStart"/>
             <w:r>
               <w:rPr>
                 <w:lang w:val="es-ES"/>
               </w:rPr>
               <w:t>Include</w:t>
             </w:r>
-            <w:proofErr w:type="spellEnd"/>
           </w:p>
         </w:tc>
       </w:tr>
@@ -28266,74 +28028,20 @@
               <w:rPr>
                 <w:lang w:val="es-ES"/>
               </w:rPr>
-              <w:t xml:space="preserve">Este caso de uso permite al administrador registrar </w:t>
-            </w:r>
-            <w:r>
-              <w:rPr>
-                <w:lang w:val="es-ES"/>
-              </w:rPr>
-              <w:t>descuento</w:t>
-            </w:r>
-            <w:r>
-              <w:rPr>
-                <w:lang w:val="es-ES"/>
-              </w:rPr>
-              <w:t xml:space="preserve"> </w:t>
-            </w:r>
-            <w:r>
-              <w:rPr>
-                <w:lang w:val="es-ES"/>
-              </w:rPr>
-              <w:t xml:space="preserve">para los clientes </w:t>
-            </w:r>
-            <w:r>
-              <w:rPr>
-                <w:lang w:val="es-ES"/>
-              </w:rPr>
-              <w:t>en el sistem</w:t>
-            </w:r>
-            <w:r>
-              <w:rPr>
-                <w:lang w:val="es-ES"/>
-              </w:rPr>
-              <w:t>a</w:t>
-            </w:r>
-            <w:r>
-              <w:rPr>
-                <w:lang w:val="es-ES"/>
-              </w:rPr>
-              <w:t>.</w:t>
-            </w:r>
-          </w:p>
-          <w:p>
-            <w:pPr>
-              <w:rPr>
-                <w:lang w:val="es-ES"/>
-              </w:rPr>
-            </w:pPr>
-            <w:r>
-              <w:rPr>
-                <w:lang w:val="es-ES"/>
-              </w:rPr>
-              <w:t>Para esto debe consultar al cliente</w:t>
-            </w:r>
-            <w:r>
-              <w:rPr>
-                <w:lang w:val="es-ES"/>
-              </w:rPr>
-              <w:t xml:space="preserve">, y el </w:t>
-            </w:r>
-            <w:r>
-              <w:rPr>
-                <w:lang w:val="es-ES"/>
-              </w:rPr>
-              <w:t>producto a quien le registrara el descuento, además de ingresar el porcentaje del descuento</w:t>
-            </w:r>
-            <w:r>
-              <w:rPr>
-                <w:lang w:val="es-ES"/>
-              </w:rPr>
-              <w:t>.</w:t>
+              <w:t>Este caso de uso permite al administrador registrar descuento para los clientes en el sistema.</w:t>
+            </w:r>
+          </w:p>
+          <w:p>
+            <w:pPr>
+              <w:rPr>
+                <w:lang w:val="es-ES"/>
+              </w:rPr>
+            </w:pPr>
+            <w:r>
+              <w:rPr>
+                <w:lang w:val="es-ES"/>
+              </w:rPr>
+              <w:t>Para esto debe consultar al cliente, y el producto a quien le registrara el descuento, además de ingresar el porcentaje del descuento.</w:t>
             </w:r>
           </w:p>
         </w:tc>
@@ -28387,19 +28095,7 @@
               <w:rPr>
                 <w:lang w:val="es-ES"/>
               </w:rPr>
-              <w:t>Gestionar</w:t>
-            </w:r>
-            <w:r>
-              <w:rPr>
-                <w:lang w:val="es-ES"/>
-              </w:rPr>
-              <w:t xml:space="preserve"> descuentos</w:t>
-            </w:r>
-            <w:r>
-              <w:rPr>
-                <w:lang w:val="es-ES"/>
-              </w:rPr>
-              <w:t>.</w:t>
+              <w:t>Gestionar descuentos.</w:t>
             </w:r>
           </w:p>
           <w:p>
@@ -29084,14 +28780,12 @@
                 <w:lang w:val="es-ES"/>
               </w:rPr>
             </w:pPr>
-            <w:proofErr w:type="spellStart"/>
             <w:r>
               <w:rPr>
                 <w:lang w:val="es-ES"/>
               </w:rPr>
               <w:t>Extend</w:t>
             </w:r>
-            <w:proofErr w:type="spellEnd"/>
           </w:p>
         </w:tc>
       </w:tr>
@@ -29320,13 +29014,7 @@
               <w:rPr>
                 <w:lang w:val="es-ES"/>
               </w:rPr>
-              <w:t>Selecciona la opción de consultar productos</w:t>
-            </w:r>
-            <w:r>
-              <w:rPr>
-                <w:lang w:val="es-ES"/>
-              </w:rPr>
-              <w:t>.</w:t>
+              <w:t>Selecciona la opción de consultar productos.</w:t>
             </w:r>
           </w:p>
           <w:p>
@@ -29404,13 +29092,7 @@
               <w:rPr>
                 <w:lang w:val="es-ES"/>
               </w:rPr>
-              <w:t>Si no selecciona la opción de consultar productos no se realiza ninguna acción</w:t>
-            </w:r>
-            <w:r>
-              <w:rPr>
-                <w:lang w:val="es-ES"/>
-              </w:rPr>
-              <w:t>.</w:t>
+              <w:t>Si no selecciona la opción de consultar productos no se realiza ninguna acción.</w:t>
             </w:r>
           </w:p>
           <w:p>
@@ -29739,13 +29421,7 @@
               <w:rPr>
                 <w:lang w:val="es-ES"/>
               </w:rPr>
-              <w:t xml:space="preserve">Registrar </w:t>
-            </w:r>
-            <w:r>
-              <w:rPr>
-                <w:lang w:val="es-ES"/>
-              </w:rPr>
-              <w:t>producto</w:t>
+              <w:t>Registrar producto</w:t>
             </w:r>
           </w:p>
         </w:tc>
@@ -29851,14 +29527,12 @@
                 <w:lang w:val="es-ES"/>
               </w:rPr>
             </w:pPr>
-            <w:proofErr w:type="spellStart"/>
             <w:r>
               <w:rPr>
                 <w:lang w:val="es-ES"/>
               </w:rPr>
               <w:t>Include</w:t>
             </w:r>
-            <w:proofErr w:type="spellEnd"/>
           </w:p>
         </w:tc>
       </w:tr>
@@ -29912,62 +29586,20 @@
               <w:rPr>
                 <w:lang w:val="es-ES"/>
               </w:rPr>
-              <w:t xml:space="preserve">Este caso de uso permite al administrador registrar </w:t>
-            </w:r>
-            <w:r>
-              <w:rPr>
-                <w:lang w:val="es-ES"/>
-              </w:rPr>
-              <w:t>productos</w:t>
-            </w:r>
-            <w:r>
-              <w:rPr>
-                <w:lang w:val="es-ES"/>
-              </w:rPr>
-              <w:t xml:space="preserve"> para </w:t>
-            </w:r>
-            <w:r>
-              <w:rPr>
-                <w:lang w:val="es-ES"/>
-              </w:rPr>
-              <w:t xml:space="preserve">que </w:t>
-            </w:r>
-            <w:r>
-              <w:rPr>
-                <w:lang w:val="es-ES"/>
-              </w:rPr>
-              <w:t xml:space="preserve">los clientes </w:t>
-            </w:r>
-            <w:r>
-              <w:rPr>
-                <w:lang w:val="es-ES"/>
-              </w:rPr>
-              <w:t>puedan consultarlos y se puedan hacer pedidos</w:t>
-            </w:r>
-            <w:r>
-              <w:rPr>
-                <w:lang w:val="es-ES"/>
-              </w:rPr>
-              <w:t>.</w:t>
-            </w:r>
-          </w:p>
-          <w:p>
-            <w:pPr>
-              <w:rPr>
-                <w:lang w:val="es-ES"/>
-              </w:rPr>
-            </w:pPr>
-            <w:r>
-              <w:rPr>
-                <w:lang w:val="es-ES"/>
-              </w:rPr>
-              <w:t>Para esto debe consultar ingresar</w:t>
-            </w:r>
-            <w:r>
-              <w:rPr>
-                <w:lang w:val="es-ES"/>
-              </w:rPr>
-              <w:t xml:space="preserve"> la información del producto (Nombre, categoría, precio etc.)</w:t>
+              <w:t>Este caso de uso permite al administrador registrar productos para que los clientes puedan consultarlos y se puedan hacer pedidos.</w:t>
+            </w:r>
+          </w:p>
+          <w:p>
+            <w:pPr>
+              <w:rPr>
+                <w:lang w:val="es-ES"/>
+              </w:rPr>
+            </w:pPr>
+            <w:r>
+              <w:rPr>
+                <w:lang w:val="es-ES"/>
+              </w:rPr>
+              <w:t>Para esto debe consultar ingresar la información del producto (Nombre, categoría, precio etc.)</w:t>
             </w:r>
           </w:p>
         </w:tc>
@@ -30021,13 +29653,7 @@
               <w:rPr>
                 <w:lang w:val="es-ES"/>
               </w:rPr>
-              <w:t>Gestionar productos</w:t>
-            </w:r>
-            <w:r>
-              <w:rPr>
-                <w:lang w:val="es-ES"/>
-              </w:rPr>
-              <w:t>.</w:t>
+              <w:t>Gestionar productos.</w:t>
             </w:r>
           </w:p>
         </w:tc>
@@ -30551,13 +30177,7 @@
               <w:rPr>
                 <w:lang w:val="es-ES"/>
               </w:rPr>
-              <w:t xml:space="preserve">Registrar </w:t>
-            </w:r>
-            <w:r>
-              <w:rPr>
-                <w:lang w:val="es-ES"/>
-              </w:rPr>
-              <w:t>vehículo.</w:t>
+              <w:t>Registrar vehículo.</w:t>
             </w:r>
           </w:p>
         </w:tc>
@@ -30663,14 +30283,12 @@
                 <w:lang w:val="es-ES"/>
               </w:rPr>
             </w:pPr>
-            <w:proofErr w:type="spellStart"/>
             <w:r>
               <w:rPr>
                 <w:lang w:val="es-ES"/>
               </w:rPr>
               <w:t>Include</w:t>
             </w:r>
-            <w:proofErr w:type="spellEnd"/>
           </w:p>
         </w:tc>
       </w:tr>
@@ -30724,19 +30342,7 @@
               <w:rPr>
                 <w:lang w:val="es-ES"/>
               </w:rPr>
-              <w:t xml:space="preserve">Este caso de uso permite al administrador registrar </w:t>
-            </w:r>
-            <w:r>
-              <w:rPr>
-                <w:lang w:val="es-ES"/>
-              </w:rPr>
-              <w:t>vehículos para los domiciliarios y de esta forma tener el control del medio de trasporte de los domiciliarios</w:t>
-            </w:r>
-            <w:r>
-              <w:rPr>
-                <w:lang w:val="es-ES"/>
-              </w:rPr>
-              <w:t>.</w:t>
+              <w:t>Este caso de uso permite al administrador registrar vehículos para los domiciliarios y de esta forma tener el control del medio de trasporte de los domiciliarios.</w:t>
             </w:r>
           </w:p>
         </w:tc>
@@ -30790,19 +30396,7 @@
               <w:rPr>
                 <w:lang w:val="es-ES"/>
               </w:rPr>
-              <w:t xml:space="preserve">Gestionar </w:t>
-            </w:r>
-            <w:r>
-              <w:rPr>
-                <w:lang w:val="es-ES"/>
-              </w:rPr>
-              <w:t>vehículos</w:t>
-            </w:r>
-            <w:r>
-              <w:rPr>
-                <w:lang w:val="es-ES"/>
-              </w:rPr>
-              <w:t>.</w:t>
+              <w:t>Gestionar vehículos.</w:t>
             </w:r>
           </w:p>
           <w:p>
@@ -30960,13 +30554,7 @@
               <w:rPr>
                 <w:lang w:val="es-ES"/>
               </w:rPr>
-              <w:t xml:space="preserve">Ingresa la información del </w:t>
-            </w:r>
-            <w:r>
-              <w:rPr>
-                <w:lang w:val="es-ES"/>
-              </w:rPr>
-              <w:t>vehículo.</w:t>
+              <w:t>Ingresa la información del vehículo.</w:t>
             </w:r>
           </w:p>
           <w:p>
@@ -31062,19 +30650,7 @@
               <w:rPr>
                 <w:lang w:val="es-ES"/>
               </w:rPr>
-              <w:t xml:space="preserve">Si no ingresa la información del </w:t>
-            </w:r>
-            <w:r>
-              <w:rPr>
-                <w:lang w:val="es-ES"/>
-              </w:rPr>
-              <w:t xml:space="preserve">vehículo </w:t>
-            </w:r>
-            <w:r>
-              <w:rPr>
-                <w:lang w:val="es-ES"/>
-              </w:rPr>
-              <w:t>no se realiza ninguna opción.</w:t>
+              <w:t>Si no ingresa la información del vehículo no se realiza ninguna opción.</w:t>
             </w:r>
           </w:p>
           <w:p>
@@ -31361,13 +30937,7 @@
               <w:rPr>
                 <w:lang w:val="es-ES"/>
               </w:rPr>
-              <w:t>Consultar</w:t>
-            </w:r>
-            <w:r>
-              <w:rPr>
-                <w:lang w:val="es-ES"/>
-              </w:rPr>
-              <w:t xml:space="preserve"> pago</w:t>
+              <w:t>Consultar pago</w:t>
             </w:r>
           </w:p>
         </w:tc>
@@ -31473,19 +31043,11 @@
                 <w:lang w:val="es-ES"/>
               </w:rPr>
             </w:pPr>
-            <w:proofErr w:type="spellStart"/>
-            <w:r>
-              <w:rPr>
-                <w:lang w:val="es-ES"/>
-              </w:rPr>
-              <w:t>Include</w:t>
-            </w:r>
-            <w:proofErr w:type="spellEnd"/>
-            <w:r>
-              <w:rPr>
-                <w:lang w:val="es-ES"/>
-              </w:rPr>
-              <w:t xml:space="preserve"> (Inclusión)</w:t>
+            <w:r>
+              <w:rPr>
+                <w:lang w:val="es-ES"/>
+              </w:rPr>
+              <w:t>Include (Inclusión)</w:t>
             </w:r>
           </w:p>
         </w:tc>
@@ -31540,19 +31102,7 @@
               <w:rPr>
                 <w:lang w:val="es-ES"/>
               </w:rPr>
-              <w:t xml:space="preserve">Este caso de uso permite al usuario </w:t>
-            </w:r>
-            <w:r>
-              <w:rPr>
-                <w:lang w:val="es-ES"/>
-              </w:rPr>
-              <w:t xml:space="preserve">consultar </w:t>
-            </w:r>
-            <w:r>
-              <w:rPr>
-                <w:lang w:val="es-ES"/>
-              </w:rPr>
-              <w:t>un pago en el aplicativo.</w:t>
+              <w:t>Este caso de uso permite al usuario consultar un pago en el aplicativo.</w:t>
             </w:r>
           </w:p>
         </w:tc>
@@ -31781,13 +31331,7 @@
               <w:rPr>
                 <w:lang w:val="es-ES"/>
               </w:rPr>
-              <w:t xml:space="preserve"> el pago del pedido</w:t>
-            </w:r>
-            <w:r>
-              <w:rPr>
-                <w:lang w:val="es-ES"/>
-              </w:rPr>
-              <w:t>.</w:t>
+              <w:t xml:space="preserve"> el pago del pedido.</w:t>
             </w:r>
           </w:p>
         </w:tc>
@@ -32060,19 +31604,433 @@
     <w:p>
       <w:pPr>
         <w:pStyle w:val="Ttulo1"/>
-        <w:rPr>
-          <w:lang w:val="es-CO"/>
-        </w:rPr>
-      </w:pPr>
-      <w:bookmarkStart w:id="45" w:name="_Toc85837202"/>
+      </w:pPr>
+      <w:bookmarkStart w:id="45" w:name="_Toc86773754"/>
       <w:r>
-        <w:rPr>
-          <w:lang w:val="es-CO"/>
-        </w:rPr>
         <w:lastRenderedPageBreak/>
+        <w:t>DIAGRAMAS DE ACTIVIDADES</w:t>
+      </w:r>
+      <w:bookmarkEnd w:id="45"/>
+    </w:p>
+    <w:p>
+      <w:pPr>
+        <w:pStyle w:val="Ttulo2"/>
+      </w:pPr>
+      <w:bookmarkStart w:id="46" w:name="_Toc86773755"/>
+      <w:r>
+        <w:t>Secretario</w:t>
+      </w:r>
+      <w:bookmarkEnd w:id="46"/>
+    </w:p>
+    <w:p>
+      <w:pPr>
+        <w:rPr>
+          <w:lang w:val="es-ES"/>
+        </w:rPr>
+      </w:pPr>
+    </w:p>
+    <w:p>
+      <w:pPr>
+        <w:rPr>
+          <w:lang w:val="es-ES"/>
+        </w:rPr>
+      </w:pPr>
+    </w:p>
+    <w:p>
+      <w:pPr>
+        <w:rPr>
+          <w:lang w:val="es-ES"/>
+        </w:rPr>
+      </w:pPr>
+      <w:r>
+        <w:rPr>
+          <w:noProof/>
+        </w:rPr>
+        <w:drawing>
+          <wp:inline distT="0" distB="0" distL="0" distR="0" wp14:anchorId="26EAFF8D" wp14:editId="4473D0DB">
+            <wp:extent cx="5486400" cy="2609850"/>
+            <wp:effectExtent l="0" t="0" r="0" b="0"/>
+            <wp:docPr id="4" name="Imagen 4" descr="Diagrama&#10;&#10;Descripción generada automáticamente"/>
+            <wp:cNvGraphicFramePr>
+              <a:graphicFrameLocks xmlns:a="http://schemas.openxmlformats.org/drawingml/2006/main" noChangeAspect="1"/>
+            </wp:cNvGraphicFramePr>
+            <a:graphic xmlns:a="http://schemas.openxmlformats.org/drawingml/2006/main">
+              <a:graphicData uri="http://schemas.openxmlformats.org/drawingml/2006/picture">
+                <pic:pic xmlns:pic="http://schemas.openxmlformats.org/drawingml/2006/picture">
+                  <pic:nvPicPr>
+                    <pic:cNvPr id="4" name="Imagen 4" descr="Diagrama&#10;&#10;Descripción generada automáticamente"/>
+                    <pic:cNvPicPr/>
+                  </pic:nvPicPr>
+                  <pic:blipFill>
+                    <a:blip r:embed="rId17"/>
+                    <a:stretch>
+                      <a:fillRect/>
+                    </a:stretch>
+                  </pic:blipFill>
+                  <pic:spPr>
+                    <a:xfrm>
+                      <a:off x="0" y="0"/>
+                      <a:ext cx="5486400" cy="2609850"/>
+                    </a:xfrm>
+                    <a:prstGeom prst="rect">
+                      <a:avLst/>
+                    </a:prstGeom>
+                  </pic:spPr>
+                </pic:pic>
+              </a:graphicData>
+            </a:graphic>
+          </wp:inline>
+        </w:drawing>
+      </w:r>
+    </w:p>
+    <w:p>
+      <w:pPr>
+        <w:pStyle w:val="Ttulo2"/>
+      </w:pPr>
+      <w:bookmarkStart w:id="47" w:name="_Toc86773756"/>
+      <w:r>
+        <w:t>Cliente</w:t>
+      </w:r>
+      <w:bookmarkEnd w:id="47"/>
+    </w:p>
+    <w:p>
+      <w:pPr>
+        <w:rPr>
+          <w:lang w:val="es-ES"/>
+        </w:rPr>
+      </w:pPr>
+      <w:r>
+        <w:rPr>
+          <w:noProof/>
+        </w:rPr>
+        <w:drawing>
+          <wp:inline distT="0" distB="0" distL="0" distR="0" wp14:anchorId="31E6B2B7" wp14:editId="09B14DA9">
+            <wp:extent cx="5486400" cy="2619375"/>
+            <wp:effectExtent l="0" t="0" r="0" b="9525"/>
+            <wp:docPr id="6" name="Imagen 6" descr="Diagrama&#10;&#10;Descripción generada automáticamente"/>
+            <wp:cNvGraphicFramePr>
+              <a:graphicFrameLocks xmlns:a="http://schemas.openxmlformats.org/drawingml/2006/main" noChangeAspect="1"/>
+            </wp:cNvGraphicFramePr>
+            <a:graphic xmlns:a="http://schemas.openxmlformats.org/drawingml/2006/main">
+              <a:graphicData uri="http://schemas.openxmlformats.org/drawingml/2006/picture">
+                <pic:pic xmlns:pic="http://schemas.openxmlformats.org/drawingml/2006/picture">
+                  <pic:nvPicPr>
+                    <pic:cNvPr id="6" name="Imagen 6" descr="Diagrama&#10;&#10;Descripción generada automáticamente"/>
+                    <pic:cNvPicPr/>
+                  </pic:nvPicPr>
+                  <pic:blipFill>
+                    <a:blip r:embed="rId18"/>
+                    <a:stretch>
+                      <a:fillRect/>
+                    </a:stretch>
+                  </pic:blipFill>
+                  <pic:spPr>
+                    <a:xfrm>
+                      <a:off x="0" y="0"/>
+                      <a:ext cx="5486400" cy="2619375"/>
+                    </a:xfrm>
+                    <a:prstGeom prst="rect">
+                      <a:avLst/>
+                    </a:prstGeom>
+                  </pic:spPr>
+                </pic:pic>
+              </a:graphicData>
+            </a:graphic>
+          </wp:inline>
+        </w:drawing>
+      </w:r>
+    </w:p>
+    <w:p>
+      <w:pPr>
+        <w:rPr>
+          <w:lang w:val="es-ES"/>
+        </w:rPr>
+      </w:pPr>
+    </w:p>
+    <w:p>
+      <w:pPr>
+        <w:rPr>
+          <w:lang w:val="es-ES"/>
+        </w:rPr>
+      </w:pPr>
+    </w:p>
+    <w:p>
+      <w:pPr>
+        <w:rPr>
+          <w:lang w:val="es-ES"/>
+        </w:rPr>
+      </w:pPr>
+    </w:p>
+    <w:p>
+      <w:pPr>
+        <w:rPr>
+          <w:lang w:val="es-ES"/>
+        </w:rPr>
+      </w:pPr>
+    </w:p>
+    <w:p>
+      <w:pPr>
+        <w:rPr>
+          <w:lang w:val="es-ES"/>
+        </w:rPr>
+      </w:pPr>
+    </w:p>
+    <w:p>
+      <w:pPr>
+        <w:rPr>
+          <w:lang w:val="es-ES"/>
+        </w:rPr>
+      </w:pPr>
+    </w:p>
+    <w:p>
+      <w:pPr>
+        <w:pStyle w:val="Ttulo2"/>
+      </w:pPr>
+      <w:bookmarkStart w:id="48" w:name="_Toc86773757"/>
+      <w:r>
+        <w:lastRenderedPageBreak/>
+        <w:t>Domiciliario</w:t>
+      </w:r>
+      <w:bookmarkEnd w:id="48"/>
+    </w:p>
+    <w:p>
+      <w:pPr>
+        <w:rPr>
+          <w:lang w:val="es-ES"/>
+        </w:rPr>
+      </w:pPr>
+      <w:r>
+        <w:rPr>
+          <w:noProof/>
+        </w:rPr>
+        <w:drawing>
+          <wp:inline distT="0" distB="0" distL="0" distR="0" wp14:anchorId="5B1F35C5" wp14:editId="74608F31">
+            <wp:extent cx="5486400" cy="4892251"/>
+            <wp:effectExtent l="0" t="0" r="0" b="3810"/>
+            <wp:docPr id="9" name="Imagen 9" descr="Diagrama&#10;&#10;Descripción generada automáticamente"/>
+            <wp:cNvGraphicFramePr>
+              <a:graphicFrameLocks xmlns:a="http://schemas.openxmlformats.org/drawingml/2006/main" noChangeAspect="1"/>
+            </wp:cNvGraphicFramePr>
+            <a:graphic xmlns:a="http://schemas.openxmlformats.org/drawingml/2006/main">
+              <a:graphicData uri="http://schemas.openxmlformats.org/drawingml/2006/picture">
+                <pic:pic xmlns:pic="http://schemas.openxmlformats.org/drawingml/2006/picture">
+                  <pic:nvPicPr>
+                    <pic:cNvPr id="9" name="Imagen 9" descr="Diagrama&#10;&#10;Descripción generada automáticamente"/>
+                    <pic:cNvPicPr/>
+                  </pic:nvPicPr>
+                  <pic:blipFill>
+                    <a:blip r:embed="rId19"/>
+                    <a:stretch>
+                      <a:fillRect/>
+                    </a:stretch>
+                  </pic:blipFill>
+                  <pic:spPr>
+                    <a:xfrm>
+                      <a:off x="0" y="0"/>
+                      <a:ext cx="5494240" cy="4899242"/>
+                    </a:xfrm>
+                    <a:prstGeom prst="rect">
+                      <a:avLst/>
+                    </a:prstGeom>
+                  </pic:spPr>
+                </pic:pic>
+              </a:graphicData>
+            </a:graphic>
+          </wp:inline>
+        </w:drawing>
+      </w:r>
+    </w:p>
+    <w:p>
+      <w:pPr>
+        <w:rPr>
+          <w:lang w:val="es-ES"/>
+        </w:rPr>
+      </w:pPr>
+    </w:p>
+    <w:p>
+      <w:pPr>
+        <w:rPr>
+          <w:lang w:val="es-ES"/>
+        </w:rPr>
+      </w:pPr>
+    </w:p>
+    <w:p>
+      <w:pPr>
+        <w:rPr>
+          <w:lang w:val="es-ES"/>
+        </w:rPr>
+      </w:pPr>
+    </w:p>
+    <w:p>
+      <w:pPr>
+        <w:rPr>
+          <w:lang w:val="es-ES"/>
+        </w:rPr>
+      </w:pPr>
+    </w:p>
+    <w:p>
+      <w:pPr>
+        <w:rPr>
+          <w:lang w:val="es-ES"/>
+        </w:rPr>
+      </w:pPr>
+    </w:p>
+    <w:p>
+      <w:pPr>
+        <w:rPr>
+          <w:lang w:val="es-ES"/>
+        </w:rPr>
+      </w:pPr>
+    </w:p>
+    <w:p>
+      <w:pPr>
+        <w:rPr>
+          <w:lang w:val="es-ES"/>
+        </w:rPr>
+      </w:pPr>
+    </w:p>
+    <w:p>
+      <w:pPr>
+        <w:rPr>
+          <w:lang w:val="es-ES"/>
+        </w:rPr>
+      </w:pPr>
+    </w:p>
+    <w:p>
+      <w:pPr>
+        <w:rPr>
+          <w:lang w:val="es-ES"/>
+        </w:rPr>
+      </w:pPr>
+    </w:p>
+    <w:p>
+      <w:pPr>
+        <w:rPr>
+          <w:lang w:val="es-ES"/>
+        </w:rPr>
+      </w:pPr>
+    </w:p>
+    <w:p>
+      <w:pPr>
+        <w:rPr>
+          <w:lang w:val="es-ES"/>
+        </w:rPr>
+      </w:pPr>
+    </w:p>
+    <w:p>
+      <w:pPr>
+        <w:rPr>
+          <w:lang w:val="es-ES"/>
+        </w:rPr>
+      </w:pPr>
+    </w:p>
+    <w:p>
+      <w:pPr>
+        <w:rPr>
+          <w:lang w:val="es-ES"/>
+        </w:rPr>
+      </w:pPr>
+    </w:p>
+    <w:p>
+      <w:pPr>
+        <w:rPr>
+          <w:lang w:val="es-ES"/>
+        </w:rPr>
+      </w:pPr>
+    </w:p>
+    <w:p>
+      <w:pPr>
+        <w:pStyle w:val="Ttulo2"/>
+      </w:pPr>
+      <w:bookmarkStart w:id="49" w:name="_Toc86773758"/>
+      <w:r>
+        <w:lastRenderedPageBreak/>
+        <w:t>Administrador</w:t>
+      </w:r>
+      <w:bookmarkEnd w:id="49"/>
+    </w:p>
+    <w:p>
+      <w:pPr>
+        <w:rPr>
+          <w:lang w:val="es-ES"/>
+        </w:rPr>
+      </w:pPr>
+      <w:r>
+        <w:rPr>
+          <w:noProof/>
+        </w:rPr>
+        <w:drawing>
+          <wp:anchor distT="0" distB="0" distL="114300" distR="114300" simplePos="0" relativeHeight="251663360" behindDoc="0" locked="0" layoutInCell="1" allowOverlap="1" wp14:anchorId="62DD08E0" wp14:editId="6EED0925">
+            <wp:simplePos x="0" y="0"/>
+            <wp:positionH relativeFrom="column">
+              <wp:posOffset>-924560</wp:posOffset>
+            </wp:positionH>
+            <wp:positionV relativeFrom="paragraph">
+              <wp:posOffset>0</wp:posOffset>
+            </wp:positionV>
+            <wp:extent cx="7338060" cy="3467100"/>
+            <wp:effectExtent l="0" t="0" r="0" b="0"/>
+            <wp:wrapSquare wrapText="bothSides"/>
+            <wp:docPr id="7" name="Imagen 7"/>
+            <wp:cNvGraphicFramePr>
+              <a:graphicFrameLocks xmlns:a="http://schemas.openxmlformats.org/drawingml/2006/main" noChangeAspect="1"/>
+            </wp:cNvGraphicFramePr>
+            <a:graphic xmlns:a="http://schemas.openxmlformats.org/drawingml/2006/main">
+              <a:graphicData uri="http://schemas.openxmlformats.org/drawingml/2006/picture">
+                <pic:pic xmlns:pic="http://schemas.openxmlformats.org/drawingml/2006/picture">
+                  <pic:nvPicPr>
+                    <pic:cNvPr id="1" name=""/>
+                    <pic:cNvPicPr/>
+                  </pic:nvPicPr>
+                  <pic:blipFill>
+                    <a:blip r:embed="rId20">
+                      <a:extLst>
+                        <a:ext uri="{28A0092B-C50C-407E-A947-70E740481C1C}">
+                          <a14:useLocalDpi xmlns:a14="http://schemas.microsoft.com/office/drawing/2010/main" val="0"/>
+                        </a:ext>
+                      </a:extLst>
+                    </a:blip>
+                    <a:stretch>
+                      <a:fillRect/>
+                    </a:stretch>
+                  </pic:blipFill>
+                  <pic:spPr>
+                    <a:xfrm>
+                      <a:off x="0" y="0"/>
+                      <a:ext cx="7338060" cy="3467100"/>
+                    </a:xfrm>
+                    <a:prstGeom prst="rect">
+                      <a:avLst/>
+                    </a:prstGeom>
+                  </pic:spPr>
+                </pic:pic>
+              </a:graphicData>
+            </a:graphic>
+            <wp14:sizeRelH relativeFrom="margin">
+              <wp14:pctWidth>0</wp14:pctWidth>
+            </wp14:sizeRelH>
+            <wp14:sizeRelV relativeFrom="margin">
+              <wp14:pctHeight>0</wp14:pctHeight>
+            </wp14:sizeRelV>
+          </wp:anchor>
+        </w:drawing>
+      </w:r>
+    </w:p>
+    <w:p>
+      <w:pPr>
+        <w:pStyle w:val="Ttulo1"/>
+        <w:rPr>
+          <w:lang w:val="es-CO"/>
+        </w:rPr>
+      </w:pPr>
+      <w:bookmarkStart w:id="50" w:name="_Toc86773759"/>
+      <w:r>
+        <w:rPr>
+          <w:lang w:val="es-CO"/>
+        </w:rPr>
         <w:t>HISTORIAS DE USUARIO</w:t>
       </w:r>
-      <w:bookmarkEnd w:id="45"/>
+      <w:bookmarkEnd w:id="50"/>
     </w:p>
     <w:p>
       <w:pPr>
@@ -32563,6 +32521,7 @@
                 <w:szCs w:val="20"/>
                 <w:lang w:val="es-CO"/>
               </w:rPr>
+              <w:lastRenderedPageBreak/>
               <w:t>Para</w:t>
             </w:r>
           </w:p>
@@ -33030,7 +32989,6 @@
                 <w:szCs w:val="20"/>
                 <w:lang w:val="es-CO"/>
               </w:rPr>
-              <w:lastRenderedPageBreak/>
               <w:t>HU4</w:t>
             </w:r>
           </w:p>
@@ -34008,7 +33966,6 @@
                 <w:szCs w:val="20"/>
                 <w:lang w:val="es-CO"/>
               </w:rPr>
-              <w:lastRenderedPageBreak/>
               <w:t>HU8</w:t>
             </w:r>
           </w:p>
@@ -35013,7 +34970,6 @@
                 <w:szCs w:val="20"/>
                 <w:lang w:val="es-CO"/>
               </w:rPr>
-              <w:lastRenderedPageBreak/>
               <w:t>HU11</w:t>
             </w:r>
           </w:p>
@@ -35732,8 +35688,8 @@
           <w:lang w:val="es-CO"/>
         </w:rPr>
       </w:pPr>
-      <w:bookmarkStart w:id="46" w:name="_Toc36764073"/>
-      <w:bookmarkStart w:id="47" w:name="_Toc85837203"/>
+      <w:bookmarkStart w:id="51" w:name="_Toc36764073"/>
+      <w:bookmarkStart w:id="52" w:name="_Toc86773760"/>
       <w:bookmarkEnd w:id="31"/>
       <w:bookmarkEnd w:id="32"/>
       <w:r>
@@ -35742,8 +35698,8 @@
         </w:rPr>
         <w:t>REFERENCIAS BIBLIOGRÁFICAS:</w:t>
       </w:r>
-      <w:bookmarkEnd w:id="46"/>
-      <w:bookmarkEnd w:id="47"/>
+      <w:bookmarkEnd w:id="51"/>
+      <w:bookmarkEnd w:id="52"/>
     </w:p>
     <w:p>
       <w:pPr>
@@ -36001,7 +35957,7 @@
         </w:rPr>
         <w:tab/>
       </w:r>
-      <w:hyperlink r:id="rId17" w:history="1">
+      <w:hyperlink r:id="rId21" w:history="1">
         <w:r>
           <w:rPr>
             <w:rStyle w:val="Hipervnculo"/>
@@ -36142,7 +36098,7 @@
           <w:lang w:val="es-CO"/>
         </w:rPr>
       </w:pPr>
-      <w:hyperlink r:id="rId18" w:history="1">
+      <w:hyperlink r:id="rId22" w:history="1">
         <w:r>
           <w:rPr>
             <w:rStyle w:val="Hipervnculo"/>
@@ -36523,21 +36479,7 @@
         <w:rPr>
           <w:lang w:val="es-CO"/>
         </w:rPr>
-        <w:t xml:space="preserve">La </w:t>
-      </w:r>
-      <w:proofErr w:type="spellStart"/>
-      <w:r>
-        <w:rPr>
-          <w:lang w:val="es-CO"/>
-        </w:rPr>
-        <w:t>Macheleria</w:t>
-      </w:r>
-      <w:proofErr w:type="spellEnd"/>
-      <w:r>
-        <w:rPr>
-          <w:lang w:val="es-CO"/>
-        </w:rPr>
-        <w:t xml:space="preserve">, </w:t>
+        <w:t xml:space="preserve">La Macheleria, </w:t>
       </w:r>
       <w:r>
         <w:rPr>
@@ -36588,7 +36530,7 @@
           <w:lang w:val="es-CO"/>
         </w:rPr>
       </w:pPr>
-      <w:hyperlink r:id="rId19" w:history="1">
+      <w:hyperlink r:id="rId23" w:history="1">
         <w:r>
           <w:rPr>
             <w:rStyle w:val="Hipervnculo"/>
@@ -36735,9 +36677,10 @@
         <w:rPr>
           <w:lang w:val="es-CO"/>
         </w:rPr>
+        <w:lastRenderedPageBreak/>
         <w:tab/>
       </w:r>
-      <w:hyperlink r:id="rId20" w:history="1">
+      <w:hyperlink r:id="rId24" w:history="1">
         <w:r>
           <w:rPr>
             <w:rStyle w:val="Hipervnculo"/>
@@ -36970,21 +36913,7 @@
         <w:rPr>
           <w:lang w:val="es-CO"/>
         </w:rPr>
-        <w:t xml:space="preserve">Meza, A. D, Gonzales, K. D., Jiménez, T., Martínez, D. D., Sierra, A., … Yaneth, J. A. (2015), Líneas de investigación y </w:t>
-      </w:r>
-      <w:proofErr w:type="spellStart"/>
-      <w:r>
-        <w:rPr>
-          <w:lang w:val="es-CO"/>
-        </w:rPr>
-        <w:t>sublíneas</w:t>
-      </w:r>
-      <w:proofErr w:type="spellEnd"/>
-      <w:r>
-        <w:rPr>
-          <w:lang w:val="es-CO"/>
-        </w:rPr>
-        <w:t xml:space="preserve"> de investigación</w:t>
+        <w:t>Meza, A. D, Gonzales, K. D., Jiménez, T., Martínez, D. D., Sierra, A., … Yaneth, J. A. (2015), Líneas de investigación y sublíneas de investigación</w:t>
       </w:r>
       <w:r>
         <w:rPr>

</xml_diff>